<commit_message>
Template layout fixed; minor changes
</commit_message>
<xml_diff>
--- a/docx/GangwayDict-EN.docx
+++ b/docx/GangwayDict-EN.docx
@@ -1,23 +1,33 @@
 
 <file path=word/document.xml><?xml version="1.0" encoding="utf-8"?>
-<w:document xmlns:wpc="http://schemas.microsoft.com/office/word/2010/wordprocessingCanvas" xmlns:mc="http://schemas.openxmlformats.org/markup-compatibility/2006" xmlns:o="urn:schemas-microsoft-com:office:office" xmlns:r="http://schemas.openxmlformats.org/officeDocument/2006/relationships" xmlns:m="http://schemas.openxmlformats.org/officeDocument/2006/math" xmlns:v="urn:schemas-microsoft-com:vml" xmlns:wp14="http://schemas.microsoft.com/office/word/2010/wordprocessingDrawing" xmlns:wp="http://schemas.openxmlformats.org/drawingml/2006/wordprocessingDrawing" xmlns:w10="urn:schemas-microsoft-com:office:word" xmlns:w="http://schemas.openxmlformats.org/wordprocessingml/2006/main" xmlns:w14="http://schemas.microsoft.com/office/word/2010/wordml" xmlns:wpg="http://schemas.microsoft.com/office/word/2010/wordprocessingGroup" xmlns:wpi="http://schemas.microsoft.com/office/word/2010/wordprocessingInk" xmlns:wne="http://schemas.microsoft.com/office/word/2006/wordml" xmlns:wps="http://schemas.microsoft.com/office/word/2010/wordprocessingShape" mc:Ignorable="w14 wp14">
+<w:document xmlns:wpc="http://schemas.microsoft.com/office/word/2010/wordprocessingCanvas" xmlns:cx="http://schemas.microsoft.com/office/drawing/2014/chartex" xmlns:cx1="http://schemas.microsoft.com/office/drawing/2015/9/8/chartex" xmlns:cx2="http://schemas.microsoft.com/office/drawing/2015/10/21/chartex" xmlns:cx3="http://schemas.microsoft.com/office/drawing/2016/5/9/chartex" xmlns:cx4="http://schemas.microsoft.com/office/drawing/2016/5/10/chartex" xmlns:cx5="http://schemas.microsoft.com/office/drawing/2016/5/11/chartex" xmlns:cx6="http://schemas.microsoft.com/office/drawing/2016/5/12/chartex" xmlns:cx7="http://schemas.microsoft.com/office/drawing/2016/5/13/chartex" xmlns:cx8="http://schemas.microsoft.com/office/drawing/2016/5/14/chartex" xmlns:mc="http://schemas.openxmlformats.org/markup-compatibility/2006" xmlns:aink="http://schemas.microsoft.com/office/drawing/2016/ink" xmlns:am3d="http://schemas.microsoft.com/office/drawing/2017/model3d" xmlns:o="urn:schemas-microsoft-com:office:office" xmlns:r="http://schemas.openxmlformats.org/officeDocument/2006/relationships" xmlns:m="http://schemas.openxmlformats.org/officeDocument/2006/math" xmlns:v="urn:schemas-microsoft-com:vml" xmlns:wp14="http://schemas.microsoft.com/office/word/2010/wordprocessingDrawing" xmlns:wp="http://schemas.openxmlformats.org/drawingml/2006/wordprocessingDrawing" xmlns:w10="urn:schemas-microsoft-com:office:word" xmlns:w="http://schemas.openxmlformats.org/wordprocessingml/2006/main" xmlns:w14="http://schemas.microsoft.com/office/word/2010/wordml" xmlns:w15="http://schemas.microsoft.com/office/word/2012/wordml" xmlns:w16cid="http://schemas.microsoft.com/office/word/2016/wordml/cid" xmlns:w16se="http://schemas.microsoft.com/office/word/2015/wordml/symex" xmlns:wpg="http://schemas.microsoft.com/office/word/2010/wordprocessingGroup" xmlns:wpi="http://schemas.microsoft.com/office/word/2010/wordprocessingInk" xmlns:wne="http://schemas.microsoft.com/office/word/2006/wordml" xmlns:wps="http://schemas.microsoft.com/office/word/2010/wordprocessingShape" mc:Ignorable="w14 w15 w16se w16cid wp14">
   <w:body>
     <w:p>
       <w:pPr>
-        <w:jc w:val="center"/>
+        <w:pStyle w:val="Title"/>
         <w:rPr>
-          <w:noProof/>
+          <w:sz w:val="34"/>
+          <w:szCs w:val="34"/>
         </w:rPr>
       </w:pPr>
       <w:r>
         <w:rPr>
-          <w:noProof/>
-          <w:lang w:val="ru-RU" w:eastAsia="ru-RU"/>
+          <w:sz w:val="34"/>
+          <w:szCs w:val="34"/>
+          <w:lang w:eastAsia="ru-RU"/>
         </w:rPr>
         <w:drawing>
-          <wp:inline distT="0" distB="0" distL="0" distR="0" wp14:anchorId="42129111" wp14:editId="07958215">
-            <wp:extent cx="2145309" cy="540000"/>
-            <wp:effectExtent l="0" t="0" r="7620" b="0"/>
+          <wp:anchor distT="0" distB="0" distL="114300" distR="114300" simplePos="0" relativeHeight="251659264" behindDoc="0" locked="0" layoutInCell="1" allowOverlap="1" wp14:anchorId="42129111" wp14:editId="795304DF">
+            <wp:simplePos x="0" y="0"/>
+            <wp:positionH relativeFrom="rightMargin">
+              <wp:posOffset>-2160270</wp:posOffset>
+            </wp:positionH>
+            <wp:positionV relativeFrom="margin">
+              <wp:posOffset>-144145</wp:posOffset>
+            </wp:positionV>
+            <wp:extent cx="2160000" cy="543600"/>
+            <wp:effectExtent l="0" t="0" r="0" b="8890"/>
+            <wp:wrapSquare wrapText="bothSides"/>
             <wp:docPr id="2" name="Graphic 2"/>
             <wp:cNvGraphicFramePr>
               <a:graphicFrameLocks xmlns:a="http://schemas.openxmlformats.org/drawingml/2006/main" noChangeAspect="1"/>
@@ -30,13 +40,13 @@
                     <pic:cNvPicPr/>
                   </pic:nvPicPr>
                   <pic:blipFill rotWithShape="1">
-                    <a:blip r:embed="rId5" cstate="print">
+                    <a:blip r:embed="rId7" cstate="print">
                       <a:extLst>
                         <a:ext uri="{28A0092B-C50C-407E-A947-70E740481C1C}">
                           <a14:useLocalDpi xmlns:a14="http://schemas.microsoft.com/office/drawing/2010/main" val="0"/>
                         </a:ext>
                         <a:ext uri="{96DAC541-7B7A-43D3-8B79-37D633B846F1}">
-                          <asvg:svgBlip xmlns="" xmlns:cx="http://schemas.microsoft.com/office/drawing/2014/chartex" xmlns:cx1="http://schemas.microsoft.com/office/drawing/2015/9/8/chartex" xmlns:cx2="http://schemas.microsoft.com/office/drawing/2015/10/21/chartex" xmlns:cx3="http://schemas.microsoft.com/office/drawing/2016/5/9/chartex" xmlns:cx4="http://schemas.microsoft.com/office/drawing/2016/5/10/chartex" xmlns:cx5="http://schemas.microsoft.com/office/drawing/2016/5/11/chartex" xmlns:cx6="http://schemas.microsoft.com/office/drawing/2016/5/12/chartex" xmlns:cx7="http://schemas.microsoft.com/office/drawing/2016/5/13/chartex" xmlns:cx8="http://schemas.microsoft.com/office/drawing/2016/5/14/chartex" xmlns:aink="http://schemas.microsoft.com/office/drawing/2016/ink" xmlns:am3d="http://schemas.microsoft.com/office/drawing/2017/model3d" xmlns:w15="http://schemas.microsoft.com/office/word/2012/wordml" xmlns:w16cid="http://schemas.microsoft.com/office/word/2016/wordml/cid" xmlns:w16se="http://schemas.microsoft.com/office/word/2015/wordml/symex" xmlns:asvg="http://schemas.microsoft.com/office/drawing/2016/SVG/main" r:embed="rId6"/>
+                          <asvg:svgBlip xmlns:asvg="http://schemas.microsoft.com/office/drawing/2016/SVG/main" r:embed="rId8"/>
                         </a:ext>
                       </a:extLst>
                     </a:blip>
@@ -46,7 +56,7 @@
                   <pic:spPr bwMode="auto">
                     <a:xfrm>
                       <a:off x="0" y="0"/>
-                      <a:ext cx="2145309" cy="540000"/>
+                      <a:ext cx="2160000" cy="543600"/>
                     </a:xfrm>
                     <a:prstGeom prst="rect">
                       <a:avLst/>
@@ -63,28 +73,29 @@
                 </pic:pic>
               </a:graphicData>
             </a:graphic>
-          </wp:inline>
+            <wp14:sizeRelH relativeFrom="margin">
+              <wp14:pctWidth>0</wp14:pctWidth>
+            </wp14:sizeRelH>
+            <wp14:sizeRelV relativeFrom="margin">
+              <wp14:pctHeight>0</wp14:pctHeight>
+            </wp14:sizeRelV>
+          </wp:anchor>
         </w:drawing>
       </w:r>
-    </w:p>
-    <w:p>
-      <w:pPr>
-        <w:pStyle w:val="Title"/>
-      </w:pPr>
       <w:r>
-        <w:t>Словар</w:t>
+        <w:rPr>
+          <w:sz w:val="34"/>
+          <w:szCs w:val="34"/>
+          <w:lang w:eastAsia="ru-RU"/>
+        </w:rPr>
+        <w:t>Разговорник</w:t>
       </w:r>
       <w:r>
-        <w:t>ик</w:t>
-      </w:r>
-      <w:r>
-        <w:t xml:space="preserve"> </w:t>
-      </w:r>
-      <w:r>
-        <w:t>трапового</w:t>
-      </w:r>
-      <w:r>
-        <w:t xml:space="preserve"> вахтенного</w:t>
+        <w:rPr>
+          <w:sz w:val="34"/>
+          <w:szCs w:val="34"/>
+        </w:rPr>
+        <w:t xml:space="preserve"> трапового вахтенного</w:t>
       </w:r>
     </w:p>
     <w:p>
@@ -92,7 +103,10 @@
         <w:pStyle w:val="Subtitle"/>
       </w:pPr>
       <w:r>
-        <w:t>русско-английский</w:t>
+        <w:t>русско</w:t>
+      </w:r>
+      <w:r>
+        <w:t>-английский</w:t>
       </w:r>
     </w:p>
     <w:tbl>
@@ -110,9 +124,9 @@
         <w:tblLook w:val="04A0" w:firstRow="1" w:lastRow="0" w:firstColumn="1" w:lastColumn="0" w:noHBand="0" w:noVBand="1"/>
       </w:tblPr>
       <w:tblGrid>
-        <w:gridCol w:w="3704"/>
-        <w:gridCol w:w="3599"/>
-        <w:gridCol w:w="3685"/>
+        <w:gridCol w:w="4680"/>
+        <w:gridCol w:w="3154"/>
+        <w:gridCol w:w="3154"/>
       </w:tblGrid>
       <w:tr>
         <w:trPr>
@@ -121,7 +135,6 @@
         <w:tc>
           <w:tcPr>
             <w:tcW w:w="0" w:type="auto"/>
-            <w:gridSpan w:val="3"/>
           </w:tcPr>
           <w:p>
             <w:pPr>
@@ -132,6 +145,13 @@
             </w:r>
           </w:p>
         </w:tc>
+        <w:tc>
+          <w:tcPr>
+            <w:tcW w:w="0" w:type="auto"/>
+            <w:gridSpan w:val="2"/>
+          </w:tcPr>
+          <w:p/>
+        </w:tc>
       </w:tr>
       <w:tr>
         <w:trPr>
@@ -630,7 +650,6 @@
         <w:tc>
           <w:tcPr>
             <w:tcW w:w="0" w:type="auto"/>
-            <w:gridSpan w:val="3"/>
           </w:tcPr>
           <w:p>
             <w:pPr>
@@ -641,6 +660,13 @@
             </w:r>
           </w:p>
         </w:tc>
+        <w:tc>
+          <w:tcPr>
+            <w:tcW w:w="0" w:type="auto"/>
+            <w:gridSpan w:val="2"/>
+          </w:tcPr>
+          <w:p/>
+        </w:tc>
       </w:tr>
       <w:tr>
         <w:trPr>
@@ -672,7 +698,7 @@
           </w:tcPr>
           <w:p>
             <w:r>
-              <w:t>Ай до́нт спик И́нглиш</w:t>
+              <w:t>Ай до́нт спик и́нглиш</w:t>
             </w:r>
           </w:p>
         </w:tc>
@@ -894,7 +920,6 @@
         <w:tc>
           <w:tcPr>
             <w:tcW w:w="0" w:type="auto"/>
-            <w:gridSpan w:val="3"/>
           </w:tcPr>
           <w:p>
             <w:pPr>
@@ -905,6 +930,13 @@
             </w:r>
           </w:p>
         </w:tc>
+        <w:tc>
+          <w:tcPr>
+            <w:tcW w:w="0" w:type="auto"/>
+            <w:gridSpan w:val="2"/>
+          </w:tcPr>
+          <w:p/>
+        </w:tc>
       </w:tr>
       <w:tr>
         <w:trPr>
@@ -1193,7 +1225,6 @@
         <w:tc>
           <w:tcPr>
             <w:tcW w:w="0" w:type="auto"/>
-            <w:gridSpan w:val="3"/>
           </w:tcPr>
           <w:p>
             <w:pPr>
@@ -1204,6 +1235,13 @@
             </w:r>
           </w:p>
         </w:tc>
+        <w:tc>
+          <w:tcPr>
+            <w:tcW w:w="0" w:type="auto"/>
+            <w:gridSpan w:val="2"/>
+          </w:tcPr>
+          <w:p/>
+        </w:tc>
       </w:tr>
       <w:tr>
         <w:trPr>
@@ -1591,13 +1629,11 @@
         </w:tc>
       </w:tr>
     </w:tbl>
-    <w:p>
-      <w:bookmarkStart w:id="0" w:name="_GoBack"/>
-      <w:bookmarkEnd w:id="0"/>
-    </w:p>
+    <w:p/>
     <w:sectPr>
+      <w:footerReference w:type="default" r:id="rId9"/>
       <w:pgSz w:w="11906" w:h="16838" w:code="9"/>
-      <w:pgMar w:top="284" w:right="567" w:bottom="284" w:left="567" w:header="0" w:footer="0" w:gutter="0"/>
+      <w:pgMar w:top="567" w:right="567" w:bottom="851" w:left="567" w:header="0" w:footer="567" w:gutter="0"/>
       <w:cols w:space="708"/>
       <w:docGrid w:linePitch="360"/>
     </w:sectPr>
@@ -1605,8 +1641,316 @@
 </w:document>
 </file>
 
+<file path=word/endnotes.xml><?xml version="1.0" encoding="utf-8"?>
+<w:endnotes xmlns:wpc="http://schemas.microsoft.com/office/word/2010/wordprocessingCanvas" xmlns:cx="http://schemas.microsoft.com/office/drawing/2014/chartex" xmlns:cx1="http://schemas.microsoft.com/office/drawing/2015/9/8/chartex" xmlns:cx2="http://schemas.microsoft.com/office/drawing/2015/10/21/chartex" xmlns:cx3="http://schemas.microsoft.com/office/drawing/2016/5/9/chartex" xmlns:cx4="http://schemas.microsoft.com/office/drawing/2016/5/10/chartex" xmlns:cx5="http://schemas.microsoft.com/office/drawing/2016/5/11/chartex" xmlns:cx6="http://schemas.microsoft.com/office/drawing/2016/5/12/chartex" xmlns:cx7="http://schemas.microsoft.com/office/drawing/2016/5/13/chartex" xmlns:cx8="http://schemas.microsoft.com/office/drawing/2016/5/14/chartex" xmlns:mc="http://schemas.openxmlformats.org/markup-compatibility/2006" xmlns:aink="http://schemas.microsoft.com/office/drawing/2016/ink" xmlns:am3d="http://schemas.microsoft.com/office/drawing/2017/model3d" xmlns:o="urn:schemas-microsoft-com:office:office" xmlns:r="http://schemas.openxmlformats.org/officeDocument/2006/relationships" xmlns:m="http://schemas.openxmlformats.org/officeDocument/2006/math" xmlns:v="urn:schemas-microsoft-com:vml" xmlns:wp14="http://schemas.microsoft.com/office/word/2010/wordprocessingDrawing" xmlns:wp="http://schemas.openxmlformats.org/drawingml/2006/wordprocessingDrawing" xmlns:w10="urn:schemas-microsoft-com:office:word" xmlns:w="http://schemas.openxmlformats.org/wordprocessingml/2006/main" xmlns:w14="http://schemas.microsoft.com/office/word/2010/wordml" xmlns:w15="http://schemas.microsoft.com/office/word/2012/wordml" xmlns:w16cid="http://schemas.microsoft.com/office/word/2016/wordml/cid" xmlns:w16se="http://schemas.microsoft.com/office/word/2015/wordml/symex" xmlns:wpg="http://schemas.microsoft.com/office/word/2010/wordprocessingGroup" xmlns:wpi="http://schemas.microsoft.com/office/word/2010/wordprocessingInk" xmlns:wne="http://schemas.microsoft.com/office/word/2006/wordml" xmlns:wps="http://schemas.microsoft.com/office/word/2010/wordprocessingShape" mc:Ignorable="w14 w15 w16se w16cid wp14">
+  <w:endnote w:type="separator" w:id="-1">
+    <w:p>
+      <w:pPr>
+        <w:spacing w:line="240" w:lineRule="auto"/>
+      </w:pPr>
+      <w:r>
+        <w:separator/>
+      </w:r>
+    </w:p>
+  </w:endnote>
+  <w:endnote w:type="continuationSeparator" w:id="0">
+    <w:p>
+      <w:pPr>
+        <w:spacing w:line="240" w:lineRule="auto"/>
+      </w:pPr>
+      <w:r>
+        <w:continuationSeparator/>
+      </w:r>
+    </w:p>
+  </w:endnote>
+</w:endnotes>
+</file>
+
+<file path=word/footer1.xml><?xml version="1.0" encoding="utf-8"?>
+<w:ftr xmlns:wpc="http://schemas.microsoft.com/office/word/2010/wordprocessingCanvas" xmlns:cx="http://schemas.microsoft.com/office/drawing/2014/chartex" xmlns:cx1="http://schemas.microsoft.com/office/drawing/2015/9/8/chartex" xmlns:cx2="http://schemas.microsoft.com/office/drawing/2015/10/21/chartex" xmlns:cx3="http://schemas.microsoft.com/office/drawing/2016/5/9/chartex" xmlns:cx4="http://schemas.microsoft.com/office/drawing/2016/5/10/chartex" xmlns:cx5="http://schemas.microsoft.com/office/drawing/2016/5/11/chartex" xmlns:cx6="http://schemas.microsoft.com/office/drawing/2016/5/12/chartex" xmlns:cx7="http://schemas.microsoft.com/office/drawing/2016/5/13/chartex" xmlns:cx8="http://schemas.microsoft.com/office/drawing/2016/5/14/chartex" xmlns:mc="http://schemas.openxmlformats.org/markup-compatibility/2006" xmlns:aink="http://schemas.microsoft.com/office/drawing/2016/ink" xmlns:am3d="http://schemas.microsoft.com/office/drawing/2017/model3d" xmlns:o="urn:schemas-microsoft-com:office:office" xmlns:r="http://schemas.openxmlformats.org/officeDocument/2006/relationships" xmlns:m="http://schemas.openxmlformats.org/officeDocument/2006/math" xmlns:v="urn:schemas-microsoft-com:vml" xmlns:wp14="http://schemas.microsoft.com/office/word/2010/wordprocessingDrawing" xmlns:wp="http://schemas.openxmlformats.org/drawingml/2006/wordprocessingDrawing" xmlns:w10="urn:schemas-microsoft-com:office:word" xmlns:w="http://schemas.openxmlformats.org/wordprocessingml/2006/main" xmlns:w14="http://schemas.microsoft.com/office/word/2010/wordml" xmlns:w15="http://schemas.microsoft.com/office/word/2012/wordml" xmlns:w16cid="http://schemas.microsoft.com/office/word/2016/wordml/cid" xmlns:w16se="http://schemas.microsoft.com/office/word/2015/wordml/symex" xmlns:wpg="http://schemas.microsoft.com/office/word/2010/wordprocessingGroup" xmlns:wpi="http://schemas.microsoft.com/office/word/2010/wordprocessingInk" xmlns:wne="http://schemas.microsoft.com/office/word/2006/wordml" xmlns:wps="http://schemas.microsoft.com/office/word/2010/wordprocessingShape" mc:Ignorable="w14 w15 w16se w16cid wp14">
+  <w:p>
+    <w:pPr>
+      <w:pStyle w:val="Footer"/>
+    </w:pPr>
+    <w:r>
+      <w:t>Перев</w:t>
+    </w:r>
+    <w:r>
+      <w:t>одчик</w:t>
+    </w:r>
+    <w:r>
+      <w:t xml:space="preserve">: </w:t>
+    </w:r>
+    <w:proofErr w:type="gramStart"/>
+    <w:r>
+      <w:t xml:space="preserve">Василий</w:t>
+    </w:r>
+    <w:r>
+      <w:t xml:space="preserve"> </w:t>
+    </w:r>
+    <w:r>
+      <w:t>(</w:t>
+    </w:r>
+    <w:r>
+      <w:rPr>
+        <w:u w:val="single"/>
+      </w:rPr>
+      <w:t xml:space="preserve">vmzakhar@gmail.com</w:t>
+    </w:r>
+    <w:r>
+      <w:t>)</w:t>
+    </w:r>
+  </w:p>
+</w:ftr>
+</file>
+
+<file path=word/footnotes.xml><?xml version="1.0" encoding="utf-8"?>
+<w:footnotes xmlns:wpc="http://schemas.microsoft.com/office/word/2010/wordprocessingCanvas" xmlns:cx="http://schemas.microsoft.com/office/drawing/2014/chartex" xmlns:cx1="http://schemas.microsoft.com/office/drawing/2015/9/8/chartex" xmlns:cx2="http://schemas.microsoft.com/office/drawing/2015/10/21/chartex" xmlns:cx3="http://schemas.microsoft.com/office/drawing/2016/5/9/chartex" xmlns:cx4="http://schemas.microsoft.com/office/drawing/2016/5/10/chartex" xmlns:cx5="http://schemas.microsoft.com/office/drawing/2016/5/11/chartex" xmlns:cx6="http://schemas.microsoft.com/office/drawing/2016/5/12/chartex" xmlns:cx7="http://schemas.microsoft.com/office/drawing/2016/5/13/chartex" xmlns:cx8="http://schemas.microsoft.com/office/drawing/2016/5/14/chartex" xmlns:mc="http://schemas.openxmlformats.org/markup-compatibility/2006" xmlns:aink="http://schemas.microsoft.com/office/drawing/2016/ink" xmlns:am3d="http://schemas.microsoft.com/office/drawing/2017/model3d" xmlns:o="urn:schemas-microsoft-com:office:office" xmlns:r="http://schemas.openxmlformats.org/officeDocument/2006/relationships" xmlns:m="http://schemas.openxmlformats.org/officeDocument/2006/math" xmlns:v="urn:schemas-microsoft-com:vml" xmlns:wp14="http://schemas.microsoft.com/office/word/2010/wordprocessingDrawing" xmlns:wp="http://schemas.openxmlformats.org/drawingml/2006/wordprocessingDrawing" xmlns:w10="urn:schemas-microsoft-com:office:word" xmlns:w="http://schemas.openxmlformats.org/wordprocessingml/2006/main" xmlns:w14="http://schemas.microsoft.com/office/word/2010/wordml" xmlns:w15="http://schemas.microsoft.com/office/word/2012/wordml" xmlns:w16cid="http://schemas.microsoft.com/office/word/2016/wordml/cid" xmlns:w16se="http://schemas.microsoft.com/office/word/2015/wordml/symex" xmlns:wpg="http://schemas.microsoft.com/office/word/2010/wordprocessingGroup" xmlns:wpi="http://schemas.microsoft.com/office/word/2010/wordprocessingInk" xmlns:wne="http://schemas.microsoft.com/office/word/2006/wordml" xmlns:wps="http://schemas.microsoft.com/office/word/2010/wordprocessingShape" mc:Ignorable="w14 w15 w16se w16cid wp14">
+  <w:footnote w:type="separator" w:id="-1">
+    <w:p>
+      <w:pPr>
+        <w:spacing w:line="240" w:lineRule="auto"/>
+      </w:pPr>
+      <w:r>
+        <w:separator/>
+      </w:r>
+    </w:p>
+  </w:footnote>
+  <w:footnote w:type="continuationSeparator" w:id="0">
+    <w:p>
+      <w:pPr>
+        <w:spacing w:line="240" w:lineRule="auto"/>
+      </w:pPr>
+      <w:r>
+        <w:continuationSeparator/>
+      </w:r>
+    </w:p>
+  </w:footnote>
+</w:footnotes>
+</file>
+
+<file path=word/numbering.xml><?xml version="1.0" encoding="utf-8"?>
+<w:numbering xmlns:wpc="http://schemas.microsoft.com/office/word/2010/wordprocessingCanvas" xmlns:cx="http://schemas.microsoft.com/office/drawing/2014/chartex" xmlns:cx1="http://schemas.microsoft.com/office/drawing/2015/9/8/chartex" xmlns:cx2="http://schemas.microsoft.com/office/drawing/2015/10/21/chartex" xmlns:cx3="http://schemas.microsoft.com/office/drawing/2016/5/9/chartex" xmlns:cx4="http://schemas.microsoft.com/office/drawing/2016/5/10/chartex" xmlns:cx5="http://schemas.microsoft.com/office/drawing/2016/5/11/chartex" xmlns:cx6="http://schemas.microsoft.com/office/drawing/2016/5/12/chartex" xmlns:cx7="http://schemas.microsoft.com/office/drawing/2016/5/13/chartex" xmlns:cx8="http://schemas.microsoft.com/office/drawing/2016/5/14/chartex" xmlns:mc="http://schemas.openxmlformats.org/markup-compatibility/2006" xmlns:aink="http://schemas.microsoft.com/office/drawing/2016/ink" xmlns:am3d="http://schemas.microsoft.com/office/drawing/2017/model3d" xmlns:o="urn:schemas-microsoft-com:office:office" xmlns:r="http://schemas.openxmlformats.org/officeDocument/2006/relationships" xmlns:m="http://schemas.openxmlformats.org/officeDocument/2006/math" xmlns:v="urn:schemas-microsoft-com:vml" xmlns:wp14="http://schemas.microsoft.com/office/word/2010/wordprocessingDrawing" xmlns:wp="http://schemas.openxmlformats.org/drawingml/2006/wordprocessingDrawing" xmlns:w10="urn:schemas-microsoft-com:office:word" xmlns:w="http://schemas.openxmlformats.org/wordprocessingml/2006/main" xmlns:w14="http://schemas.microsoft.com/office/word/2010/wordml" xmlns:w15="http://schemas.microsoft.com/office/word/2012/wordml" xmlns:w16cid="http://schemas.microsoft.com/office/word/2016/wordml/cid" xmlns:w16se="http://schemas.microsoft.com/office/word/2015/wordml/symex" xmlns:wpg="http://schemas.microsoft.com/office/word/2010/wordprocessingGroup" xmlns:wpi="http://schemas.microsoft.com/office/word/2010/wordprocessingInk" xmlns:wne="http://schemas.microsoft.com/office/word/2006/wordml" xmlns:wps="http://schemas.microsoft.com/office/word/2010/wordprocessingShape" mc:Ignorable="w14 w15 w16se w16cid wp14">
+  <w:abstractNum w:abstractNumId="0" w15:restartNumberingAfterBreak="0">
+    <w:nsid w:val="FFFFFF7C"/>
+    <w:multiLevelType w:val="singleLevel"/>
+    <w:tmpl w:val="1D7C9324"/>
+    <w:lvl w:ilvl="0">
+      <w:start w:val="1"/>
+      <w:numFmt w:val="decimal"/>
+      <w:lvlText w:val="%1."/>
+      <w:lvlJc w:val="left"/>
+      <w:pPr>
+        <w:tabs>
+          <w:tab w:val="num" w:pos="1492"/>
+        </w:tabs>
+        <w:ind w:left="1492" w:hanging="360"/>
+      </w:pPr>
+    </w:lvl>
+  </w:abstractNum>
+  <w:abstractNum w:abstractNumId="1" w15:restartNumberingAfterBreak="0">
+    <w:nsid w:val="FFFFFF7D"/>
+    <w:multiLevelType w:val="singleLevel"/>
+    <w:tmpl w:val="4968AB2A"/>
+    <w:lvl w:ilvl="0">
+      <w:start w:val="1"/>
+      <w:numFmt w:val="decimal"/>
+      <w:lvlText w:val="%1."/>
+      <w:lvlJc w:val="left"/>
+      <w:pPr>
+        <w:tabs>
+          <w:tab w:val="num" w:pos="1209"/>
+        </w:tabs>
+        <w:ind w:left="1209" w:hanging="360"/>
+      </w:pPr>
+    </w:lvl>
+  </w:abstractNum>
+  <w:abstractNum w:abstractNumId="2" w15:restartNumberingAfterBreak="0">
+    <w:nsid w:val="FFFFFF7E"/>
+    <w:multiLevelType w:val="singleLevel"/>
+    <w:tmpl w:val="E01E9284"/>
+    <w:lvl w:ilvl="0">
+      <w:start w:val="1"/>
+      <w:numFmt w:val="decimal"/>
+      <w:lvlText w:val="%1."/>
+      <w:lvlJc w:val="left"/>
+      <w:pPr>
+        <w:tabs>
+          <w:tab w:val="num" w:pos="926"/>
+        </w:tabs>
+        <w:ind w:left="926" w:hanging="360"/>
+      </w:pPr>
+    </w:lvl>
+  </w:abstractNum>
+  <w:abstractNum w:abstractNumId="3" w15:restartNumberingAfterBreak="0">
+    <w:nsid w:val="FFFFFF7F"/>
+    <w:multiLevelType w:val="singleLevel"/>
+    <w:tmpl w:val="E4FE6E60"/>
+    <w:lvl w:ilvl="0">
+      <w:start w:val="1"/>
+      <w:numFmt w:val="decimal"/>
+      <w:lvlText w:val="%1."/>
+      <w:lvlJc w:val="left"/>
+      <w:pPr>
+        <w:tabs>
+          <w:tab w:val="num" w:pos="643"/>
+        </w:tabs>
+        <w:ind w:left="643" w:hanging="360"/>
+      </w:pPr>
+    </w:lvl>
+  </w:abstractNum>
+  <w:abstractNum w:abstractNumId="4" w15:restartNumberingAfterBreak="0">
+    <w:nsid w:val="FFFFFF80"/>
+    <w:multiLevelType w:val="singleLevel"/>
+    <w:tmpl w:val="6AFCBF96"/>
+    <w:lvl w:ilvl="0">
+      <w:start w:val="1"/>
+      <w:numFmt w:val="bullet"/>
+      <w:lvlText w:val=""/>
+      <w:lvlJc w:val="left"/>
+      <w:pPr>
+        <w:tabs>
+          <w:tab w:val="num" w:pos="1492"/>
+        </w:tabs>
+        <w:ind w:left="1492" w:hanging="360"/>
+      </w:pPr>
+      <w:rPr>
+        <w:rFonts w:ascii="Symbol" w:hAnsi="Symbol" w:hint="default"/>
+      </w:rPr>
+    </w:lvl>
+  </w:abstractNum>
+  <w:abstractNum w:abstractNumId="5" w15:restartNumberingAfterBreak="0">
+    <w:nsid w:val="FFFFFF81"/>
+    <w:multiLevelType w:val="singleLevel"/>
+    <w:tmpl w:val="6D0CC1D4"/>
+    <w:lvl w:ilvl="0">
+      <w:start w:val="1"/>
+      <w:numFmt w:val="bullet"/>
+      <w:lvlText w:val=""/>
+      <w:lvlJc w:val="left"/>
+      <w:pPr>
+        <w:tabs>
+          <w:tab w:val="num" w:pos="1209"/>
+        </w:tabs>
+        <w:ind w:left="1209" w:hanging="360"/>
+      </w:pPr>
+      <w:rPr>
+        <w:rFonts w:ascii="Symbol" w:hAnsi="Symbol" w:hint="default"/>
+      </w:rPr>
+    </w:lvl>
+  </w:abstractNum>
+  <w:abstractNum w:abstractNumId="6" w15:restartNumberingAfterBreak="0">
+    <w:nsid w:val="FFFFFF82"/>
+    <w:multiLevelType w:val="singleLevel"/>
+    <w:tmpl w:val="002CFD64"/>
+    <w:lvl w:ilvl="0">
+      <w:start w:val="1"/>
+      <w:numFmt w:val="bullet"/>
+      <w:lvlText w:val=""/>
+      <w:lvlJc w:val="left"/>
+      <w:pPr>
+        <w:tabs>
+          <w:tab w:val="num" w:pos="926"/>
+        </w:tabs>
+        <w:ind w:left="926" w:hanging="360"/>
+      </w:pPr>
+      <w:rPr>
+        <w:rFonts w:ascii="Symbol" w:hAnsi="Symbol" w:hint="default"/>
+      </w:rPr>
+    </w:lvl>
+  </w:abstractNum>
+  <w:abstractNum w:abstractNumId="7" w15:restartNumberingAfterBreak="0">
+    <w:nsid w:val="FFFFFF83"/>
+    <w:multiLevelType w:val="singleLevel"/>
+    <w:tmpl w:val="C1986DE8"/>
+    <w:lvl w:ilvl="0">
+      <w:start w:val="1"/>
+      <w:numFmt w:val="bullet"/>
+      <w:lvlText w:val=""/>
+      <w:lvlJc w:val="left"/>
+      <w:pPr>
+        <w:tabs>
+          <w:tab w:val="num" w:pos="643"/>
+        </w:tabs>
+        <w:ind w:left="643" w:hanging="360"/>
+      </w:pPr>
+      <w:rPr>
+        <w:rFonts w:ascii="Symbol" w:hAnsi="Symbol" w:hint="default"/>
+      </w:rPr>
+    </w:lvl>
+  </w:abstractNum>
+  <w:abstractNum w:abstractNumId="8" w15:restartNumberingAfterBreak="0">
+    <w:nsid w:val="FFFFFF88"/>
+    <w:multiLevelType w:val="singleLevel"/>
+    <w:tmpl w:val="8C96D08A"/>
+    <w:lvl w:ilvl="0">
+      <w:start w:val="1"/>
+      <w:numFmt w:val="decimal"/>
+      <w:lvlText w:val="%1."/>
+      <w:lvlJc w:val="left"/>
+      <w:pPr>
+        <w:tabs>
+          <w:tab w:val="num" w:pos="360"/>
+        </w:tabs>
+        <w:ind w:left="360" w:hanging="360"/>
+      </w:pPr>
+    </w:lvl>
+  </w:abstractNum>
+  <w:abstractNum w:abstractNumId="9" w15:restartNumberingAfterBreak="0">
+    <w:nsid w:val="FFFFFF89"/>
+    <w:multiLevelType w:val="singleLevel"/>
+    <w:tmpl w:val="B2FE39AA"/>
+    <w:lvl w:ilvl="0">
+      <w:start w:val="1"/>
+      <w:numFmt w:val="bullet"/>
+      <w:lvlText w:val=""/>
+      <w:lvlJc w:val="left"/>
+      <w:pPr>
+        <w:tabs>
+          <w:tab w:val="num" w:pos="360"/>
+        </w:tabs>
+        <w:ind w:left="360" w:hanging="360"/>
+      </w:pPr>
+      <w:rPr>
+        <w:rFonts w:ascii="Symbol" w:hAnsi="Symbol" w:hint="default"/>
+      </w:rPr>
+    </w:lvl>
+  </w:abstractNum>
+  <w:num w:numId="1">
+    <w:abstractNumId w:val="9"/>
+  </w:num>
+  <w:num w:numId="2">
+    <w:abstractNumId w:val="7"/>
+  </w:num>
+  <w:num w:numId="3">
+    <w:abstractNumId w:val="6"/>
+  </w:num>
+  <w:num w:numId="4">
+    <w:abstractNumId w:val="5"/>
+  </w:num>
+  <w:num w:numId="5">
+    <w:abstractNumId w:val="4"/>
+  </w:num>
+  <w:num w:numId="6">
+    <w:abstractNumId w:val="8"/>
+  </w:num>
+  <w:num w:numId="7">
+    <w:abstractNumId w:val="3"/>
+  </w:num>
+  <w:num w:numId="8">
+    <w:abstractNumId w:val="2"/>
+  </w:num>
+  <w:num w:numId="9">
+    <w:abstractNumId w:val="1"/>
+  </w:num>
+  <w:num w:numId="10">
+    <w:abstractNumId w:val="0"/>
+  </w:num>
+</w:numbering>
+</file>
+
 <file path=word/styles.xml><?xml version="1.0" encoding="utf-8"?>
-<w:styles xmlns:mc="http://schemas.openxmlformats.org/markup-compatibility/2006" xmlns:r="http://schemas.openxmlformats.org/officeDocument/2006/relationships" xmlns:w="http://schemas.openxmlformats.org/wordprocessingml/2006/main" xmlns:w14="http://schemas.microsoft.com/office/word/2010/wordml" mc:Ignorable="w14">
+<w:styles xmlns:mc="http://schemas.openxmlformats.org/markup-compatibility/2006" xmlns:r="http://schemas.openxmlformats.org/officeDocument/2006/relationships" xmlns:w="http://schemas.openxmlformats.org/wordprocessingml/2006/main" xmlns:w14="http://schemas.microsoft.com/office/word/2010/wordml" xmlns:w15="http://schemas.microsoft.com/office/word/2012/wordml" xmlns:w16cid="http://schemas.microsoft.com/office/word/2016/wordml/cid" xmlns:w16se="http://schemas.microsoft.com/office/word/2015/wordml/symex" mc:Ignorable="w14 w15 w16se w16cid">
   <w:docDefaults>
     <w:rPrDefault>
       <w:rPr>
@@ -1622,154 +1966,393 @@
       </w:pPr>
     </w:pPrDefault>
   </w:docDefaults>
-  <w:latentStyles w:defLockedState="0" w:defUIPriority="99" w:defSemiHidden="1" w:defUnhideWhenUsed="1" w:defQFormat="0" w:count="267">
-    <w:lsdException w:name="Normal" w:semiHidden="0" w:uiPriority="0" w:unhideWhenUsed="0" w:qFormat="1"/>
-    <w:lsdException w:name="heading 1" w:semiHidden="0" w:uiPriority="9" w:unhideWhenUsed="0" w:qFormat="1"/>
-    <w:lsdException w:name="heading 2" w:uiPriority="9" w:qFormat="1"/>
-    <w:lsdException w:name="heading 3" w:uiPriority="9" w:qFormat="1"/>
-    <w:lsdException w:name="heading 4" w:uiPriority="9" w:qFormat="1"/>
-    <w:lsdException w:name="heading 5" w:uiPriority="9" w:qFormat="1"/>
-    <w:lsdException w:name="heading 6" w:uiPriority="9" w:qFormat="1"/>
-    <w:lsdException w:name="heading 7" w:uiPriority="9" w:qFormat="1"/>
-    <w:lsdException w:name="heading 8" w:uiPriority="9" w:qFormat="1"/>
-    <w:lsdException w:name="heading 9" w:uiPriority="9" w:qFormat="1"/>
-    <w:lsdException w:name="toc 1" w:uiPriority="39"/>
-    <w:lsdException w:name="toc 2" w:uiPriority="39"/>
-    <w:lsdException w:name="toc 3" w:uiPriority="39"/>
-    <w:lsdException w:name="toc 4" w:uiPriority="39"/>
-    <w:lsdException w:name="toc 5" w:uiPriority="39"/>
-    <w:lsdException w:name="toc 6" w:uiPriority="39"/>
-    <w:lsdException w:name="toc 7" w:uiPriority="39"/>
-    <w:lsdException w:name="toc 8" w:uiPriority="39"/>
-    <w:lsdException w:name="toc 9" w:uiPriority="39"/>
-    <w:lsdException w:name="caption" w:uiPriority="35" w:qFormat="1"/>
-    <w:lsdException w:name="Title" w:semiHidden="0" w:uiPriority="10" w:unhideWhenUsed="0" w:qFormat="1"/>
-    <w:lsdException w:name="Default Paragraph Font" w:uiPriority="1"/>
-    <w:lsdException w:name="Subtitle" w:semiHidden="0" w:uiPriority="11" w:unhideWhenUsed="0" w:qFormat="1"/>
-    <w:lsdException w:name="Strong" w:semiHidden="0" w:uiPriority="22" w:unhideWhenUsed="0" w:qFormat="1"/>
-    <w:lsdException w:name="Emphasis" w:semiHidden="0" w:uiPriority="20" w:unhideWhenUsed="0" w:qFormat="1"/>
-    <w:lsdException w:name="Table Grid" w:semiHidden="0" w:uiPriority="39" w:unhideWhenUsed="0"/>
-    <w:lsdException w:name="Placeholder Text" w:unhideWhenUsed="0"/>
-    <w:lsdException w:name="No Spacing" w:semiHidden="0" w:uiPriority="1" w:unhideWhenUsed="0" w:qFormat="1"/>
-    <w:lsdException w:name="Light Shading" w:semiHidden="0" w:uiPriority="60" w:unhideWhenUsed="0"/>
-    <w:lsdException w:name="Light List" w:semiHidden="0" w:uiPriority="61" w:unhideWhenUsed="0"/>
-    <w:lsdException w:name="Light Grid" w:semiHidden="0" w:uiPriority="62" w:unhideWhenUsed="0"/>
-    <w:lsdException w:name="Medium Shading 1" w:semiHidden="0" w:uiPriority="63" w:unhideWhenUsed="0"/>
-    <w:lsdException w:name="Medium Shading 2" w:semiHidden="0" w:uiPriority="64" w:unhideWhenUsed="0"/>
-    <w:lsdException w:name="Medium List 1" w:semiHidden="0" w:uiPriority="65" w:unhideWhenUsed="0"/>
-    <w:lsdException w:name="Medium List 2" w:semiHidden="0" w:uiPriority="66" w:unhideWhenUsed="0"/>
-    <w:lsdException w:name="Medium Grid 1" w:semiHidden="0" w:uiPriority="67" w:unhideWhenUsed="0"/>
-    <w:lsdException w:name="Medium Grid 2" w:semiHidden="0" w:uiPriority="68" w:unhideWhenUsed="0"/>
-    <w:lsdException w:name="Medium Grid 3" w:semiHidden="0" w:uiPriority="69" w:unhideWhenUsed="0"/>
-    <w:lsdException w:name="Dark List" w:semiHidden="0" w:uiPriority="70" w:unhideWhenUsed="0"/>
-    <w:lsdException w:name="Colorful Shading" w:semiHidden="0" w:uiPriority="71" w:unhideWhenUsed="0"/>
-    <w:lsdException w:name="Colorful List" w:semiHidden="0" w:uiPriority="72" w:unhideWhenUsed="0"/>
-    <w:lsdException w:name="Colorful Grid" w:semiHidden="0" w:uiPriority="73" w:unhideWhenUsed="0"/>
-    <w:lsdException w:name="Light Shading Accent 1" w:semiHidden="0" w:uiPriority="60" w:unhideWhenUsed="0"/>
-    <w:lsdException w:name="Light List Accent 1" w:semiHidden="0" w:uiPriority="61" w:unhideWhenUsed="0"/>
-    <w:lsdException w:name="Light Grid Accent 1" w:semiHidden="0" w:uiPriority="62" w:unhideWhenUsed="0"/>
-    <w:lsdException w:name="Medium Shading 1 Accent 1" w:semiHidden="0" w:uiPriority="63" w:unhideWhenUsed="0"/>
-    <w:lsdException w:name="Medium Shading 2 Accent 1" w:semiHidden="0" w:uiPriority="64" w:unhideWhenUsed="0"/>
-    <w:lsdException w:name="Medium List 1 Accent 1" w:semiHidden="0" w:uiPriority="65" w:unhideWhenUsed="0"/>
-    <w:lsdException w:name="Revision" w:unhideWhenUsed="0"/>
-    <w:lsdException w:name="List Paragraph" w:semiHidden="0" w:uiPriority="34" w:unhideWhenUsed="0" w:qFormat="1"/>
-    <w:lsdException w:name="Quote" w:semiHidden="0" w:uiPriority="29" w:unhideWhenUsed="0" w:qFormat="1"/>
-    <w:lsdException w:name="Intense Quote" w:semiHidden="0" w:uiPriority="30" w:unhideWhenUsed="0" w:qFormat="1"/>
-    <w:lsdException w:name="Medium List 2 Accent 1" w:semiHidden="0" w:uiPriority="66" w:unhideWhenUsed="0"/>
-    <w:lsdException w:name="Medium Grid 1 Accent 1" w:semiHidden="0" w:uiPriority="67" w:unhideWhenUsed="0"/>
-    <w:lsdException w:name="Medium Grid 2 Accent 1" w:semiHidden="0" w:uiPriority="68" w:unhideWhenUsed="0"/>
-    <w:lsdException w:name="Medium Grid 3 Accent 1" w:semiHidden="0" w:uiPriority="69" w:unhideWhenUsed="0"/>
-    <w:lsdException w:name="Dark List Accent 1" w:semiHidden="0" w:uiPriority="70" w:unhideWhenUsed="0"/>
-    <w:lsdException w:name="Colorful Shading Accent 1" w:semiHidden="0" w:uiPriority="71" w:unhideWhenUsed="0"/>
-    <w:lsdException w:name="Colorful List Accent 1" w:semiHidden="0" w:uiPriority="72" w:unhideWhenUsed="0"/>
-    <w:lsdException w:name="Colorful Grid Accent 1" w:semiHidden="0" w:uiPriority="73" w:unhideWhenUsed="0"/>
-    <w:lsdException w:name="Light Shading Accent 2" w:semiHidden="0" w:uiPriority="60" w:unhideWhenUsed="0"/>
-    <w:lsdException w:name="Light List Accent 2" w:semiHidden="0" w:uiPriority="61" w:unhideWhenUsed="0"/>
-    <w:lsdException w:name="Light Grid Accent 2" w:semiHidden="0" w:uiPriority="62" w:unhideWhenUsed="0"/>
-    <w:lsdException w:name="Medium Shading 1 Accent 2" w:semiHidden="0" w:uiPriority="63" w:unhideWhenUsed="0"/>
-    <w:lsdException w:name="Medium Shading 2 Accent 2" w:semiHidden="0" w:uiPriority="64" w:unhideWhenUsed="0"/>
-    <w:lsdException w:name="Medium List 1 Accent 2" w:semiHidden="0" w:uiPriority="65" w:unhideWhenUsed="0"/>
-    <w:lsdException w:name="Medium List 2 Accent 2" w:semiHidden="0" w:uiPriority="66" w:unhideWhenUsed="0"/>
-    <w:lsdException w:name="Medium Grid 1 Accent 2" w:semiHidden="0" w:uiPriority="67" w:unhideWhenUsed="0"/>
-    <w:lsdException w:name="Medium Grid 2 Accent 2" w:semiHidden="0" w:uiPriority="68" w:unhideWhenUsed="0"/>
-    <w:lsdException w:name="Medium Grid 3 Accent 2" w:semiHidden="0" w:uiPriority="69" w:unhideWhenUsed="0"/>
-    <w:lsdException w:name="Dark List Accent 2" w:semiHidden="0" w:uiPriority="70" w:unhideWhenUsed="0"/>
-    <w:lsdException w:name="Colorful Shading Accent 2" w:semiHidden="0" w:uiPriority="71" w:unhideWhenUsed="0"/>
-    <w:lsdException w:name="Colorful List Accent 2" w:semiHidden="0" w:uiPriority="72" w:unhideWhenUsed="0"/>
-    <w:lsdException w:name="Colorful Grid Accent 2" w:semiHidden="0" w:uiPriority="73" w:unhideWhenUsed="0"/>
-    <w:lsdException w:name="Light Shading Accent 3" w:semiHidden="0" w:uiPriority="60" w:unhideWhenUsed="0"/>
-    <w:lsdException w:name="Light List Accent 3" w:semiHidden="0" w:uiPriority="61" w:unhideWhenUsed="0"/>
-    <w:lsdException w:name="Light Grid Accent 3" w:semiHidden="0" w:uiPriority="62" w:unhideWhenUsed="0"/>
-    <w:lsdException w:name="Medium Shading 1 Accent 3" w:semiHidden="0" w:uiPriority="63" w:unhideWhenUsed="0"/>
-    <w:lsdException w:name="Medium Shading 2 Accent 3" w:semiHidden="0" w:uiPriority="64" w:unhideWhenUsed="0"/>
-    <w:lsdException w:name="Medium List 1 Accent 3" w:semiHidden="0" w:uiPriority="65" w:unhideWhenUsed="0"/>
-    <w:lsdException w:name="Medium List 2 Accent 3" w:semiHidden="0" w:uiPriority="66" w:unhideWhenUsed="0"/>
-    <w:lsdException w:name="Medium Grid 1 Accent 3" w:semiHidden="0" w:uiPriority="67" w:unhideWhenUsed="0"/>
-    <w:lsdException w:name="Medium Grid 2 Accent 3" w:semiHidden="0" w:uiPriority="68" w:unhideWhenUsed="0"/>
-    <w:lsdException w:name="Medium Grid 3 Accent 3" w:semiHidden="0" w:uiPriority="69" w:unhideWhenUsed="0"/>
-    <w:lsdException w:name="Dark List Accent 3" w:semiHidden="0" w:uiPriority="70" w:unhideWhenUsed="0"/>
-    <w:lsdException w:name="Colorful Shading Accent 3" w:semiHidden="0" w:uiPriority="71" w:unhideWhenUsed="0"/>
-    <w:lsdException w:name="Colorful List Accent 3" w:semiHidden="0" w:uiPriority="72" w:unhideWhenUsed="0"/>
-    <w:lsdException w:name="Colorful Grid Accent 3" w:semiHidden="0" w:uiPriority="73" w:unhideWhenUsed="0"/>
-    <w:lsdException w:name="Light Shading Accent 4" w:semiHidden="0" w:uiPriority="60" w:unhideWhenUsed="0"/>
-    <w:lsdException w:name="Light List Accent 4" w:semiHidden="0" w:uiPriority="61" w:unhideWhenUsed="0"/>
-    <w:lsdException w:name="Light Grid Accent 4" w:semiHidden="0" w:uiPriority="62" w:unhideWhenUsed="0"/>
-    <w:lsdException w:name="Medium Shading 1 Accent 4" w:semiHidden="0" w:uiPriority="63" w:unhideWhenUsed="0"/>
-    <w:lsdException w:name="Medium Shading 2 Accent 4" w:semiHidden="0" w:uiPriority="64" w:unhideWhenUsed="0"/>
-    <w:lsdException w:name="Medium List 1 Accent 4" w:semiHidden="0" w:uiPriority="65" w:unhideWhenUsed="0"/>
-    <w:lsdException w:name="Medium List 2 Accent 4" w:semiHidden="0" w:uiPriority="66" w:unhideWhenUsed="0"/>
-    <w:lsdException w:name="Medium Grid 1 Accent 4" w:semiHidden="0" w:uiPriority="67" w:unhideWhenUsed="0"/>
-    <w:lsdException w:name="Medium Grid 2 Accent 4" w:semiHidden="0" w:uiPriority="68" w:unhideWhenUsed="0"/>
-    <w:lsdException w:name="Medium Grid 3 Accent 4" w:semiHidden="0" w:uiPriority="69" w:unhideWhenUsed="0"/>
-    <w:lsdException w:name="Dark List Accent 4" w:semiHidden="0" w:uiPriority="70" w:unhideWhenUsed="0"/>
-    <w:lsdException w:name="Colorful Shading Accent 4" w:semiHidden="0" w:uiPriority="71" w:unhideWhenUsed="0"/>
-    <w:lsdException w:name="Colorful List Accent 4" w:semiHidden="0" w:uiPriority="72" w:unhideWhenUsed="0"/>
-    <w:lsdException w:name="Colorful Grid Accent 4" w:semiHidden="0" w:uiPriority="73" w:unhideWhenUsed="0"/>
-    <w:lsdException w:name="Light Shading Accent 5" w:semiHidden="0" w:uiPriority="60" w:unhideWhenUsed="0"/>
-    <w:lsdException w:name="Light List Accent 5" w:semiHidden="0" w:uiPriority="61" w:unhideWhenUsed="0"/>
-    <w:lsdException w:name="Light Grid Accent 5" w:semiHidden="0" w:uiPriority="62" w:unhideWhenUsed="0"/>
-    <w:lsdException w:name="Medium Shading 1 Accent 5" w:semiHidden="0" w:uiPriority="63" w:unhideWhenUsed="0"/>
-    <w:lsdException w:name="Medium Shading 2 Accent 5" w:semiHidden="0" w:uiPriority="64" w:unhideWhenUsed="0"/>
-    <w:lsdException w:name="Medium List 1 Accent 5" w:semiHidden="0" w:uiPriority="65" w:unhideWhenUsed="0"/>
-    <w:lsdException w:name="Medium List 2 Accent 5" w:semiHidden="0" w:uiPriority="66" w:unhideWhenUsed="0"/>
-    <w:lsdException w:name="Medium Grid 1 Accent 5" w:semiHidden="0" w:uiPriority="67" w:unhideWhenUsed="0"/>
-    <w:lsdException w:name="Medium Grid 2 Accent 5" w:semiHidden="0" w:uiPriority="68" w:unhideWhenUsed="0"/>
-    <w:lsdException w:name="Medium Grid 3 Accent 5" w:semiHidden="0" w:uiPriority="69" w:unhideWhenUsed="0"/>
-    <w:lsdException w:name="Dark List Accent 5" w:semiHidden="0" w:uiPriority="70" w:unhideWhenUsed="0"/>
-    <w:lsdException w:name="Colorful Shading Accent 5" w:semiHidden="0" w:uiPriority="71" w:unhideWhenUsed="0"/>
-    <w:lsdException w:name="Colorful List Accent 5" w:semiHidden="0" w:uiPriority="72" w:unhideWhenUsed="0"/>
-    <w:lsdException w:name="Colorful Grid Accent 5" w:semiHidden="0" w:uiPriority="73" w:unhideWhenUsed="0"/>
-    <w:lsdException w:name="Light Shading Accent 6" w:semiHidden="0" w:uiPriority="60" w:unhideWhenUsed="0"/>
-    <w:lsdException w:name="Light List Accent 6" w:semiHidden="0" w:uiPriority="61" w:unhideWhenUsed="0"/>
-    <w:lsdException w:name="Light Grid Accent 6" w:semiHidden="0" w:uiPriority="62" w:unhideWhenUsed="0"/>
-    <w:lsdException w:name="Medium Shading 1 Accent 6" w:semiHidden="0" w:uiPriority="63" w:unhideWhenUsed="0"/>
-    <w:lsdException w:name="Medium Shading 2 Accent 6" w:semiHidden="0" w:uiPriority="64" w:unhideWhenUsed="0"/>
-    <w:lsdException w:name="Medium List 1 Accent 6" w:semiHidden="0" w:uiPriority="65" w:unhideWhenUsed="0"/>
-    <w:lsdException w:name="Medium List 2 Accent 6" w:semiHidden="0" w:uiPriority="66" w:unhideWhenUsed="0"/>
-    <w:lsdException w:name="Medium Grid 1 Accent 6" w:semiHidden="0" w:uiPriority="67" w:unhideWhenUsed="0"/>
-    <w:lsdException w:name="Medium Grid 2 Accent 6" w:semiHidden="0" w:uiPriority="68" w:unhideWhenUsed="0"/>
-    <w:lsdException w:name="Medium Grid 3 Accent 6" w:semiHidden="0" w:uiPriority="69" w:unhideWhenUsed="0"/>
-    <w:lsdException w:name="Dark List Accent 6" w:semiHidden="0" w:uiPriority="70" w:unhideWhenUsed="0"/>
-    <w:lsdException w:name="Colorful Shading Accent 6" w:semiHidden="0" w:uiPriority="71" w:unhideWhenUsed="0"/>
-    <w:lsdException w:name="Colorful List Accent 6" w:semiHidden="0" w:uiPriority="72" w:unhideWhenUsed="0"/>
-    <w:lsdException w:name="Colorful Grid Accent 6" w:semiHidden="0" w:uiPriority="73" w:unhideWhenUsed="0"/>
-    <w:lsdException w:name="Subtle Emphasis" w:semiHidden="0" w:uiPriority="19" w:unhideWhenUsed="0" w:qFormat="1"/>
-    <w:lsdException w:name="Intense Emphasis" w:semiHidden="0" w:uiPriority="21" w:unhideWhenUsed="0" w:qFormat="1"/>
-    <w:lsdException w:name="Subtle Reference" w:semiHidden="0" w:uiPriority="31" w:unhideWhenUsed="0" w:qFormat="1"/>
-    <w:lsdException w:name="Intense Reference" w:semiHidden="0" w:uiPriority="32" w:unhideWhenUsed="0" w:qFormat="1"/>
-    <w:lsdException w:name="Book Title" w:semiHidden="0" w:uiPriority="33" w:unhideWhenUsed="0" w:qFormat="1"/>
-    <w:lsdException w:name="Bibliography" w:uiPriority="37"/>
-    <w:lsdException w:name="TOC Heading" w:uiPriority="39" w:qFormat="1"/>
+  <w:latentStyles w:defLockedState="0" w:defUIPriority="99" w:defSemiHidden="0" w:defUnhideWhenUsed="0" w:defQFormat="0" w:count="376">
+    <w:lsdException w:name="Normal" w:uiPriority="0" w:qFormat="1"/>
+    <w:lsdException w:name="heading 1" w:uiPriority="9" w:qFormat="1"/>
+    <w:lsdException w:name="heading 2" w:semiHidden="1" w:uiPriority="9" w:unhideWhenUsed="1" w:qFormat="1"/>
+    <w:lsdException w:name="heading 3" w:semiHidden="1" w:uiPriority="9" w:unhideWhenUsed="1" w:qFormat="1"/>
+    <w:lsdException w:name="heading 4" w:semiHidden="1" w:uiPriority="9" w:unhideWhenUsed="1" w:qFormat="1"/>
+    <w:lsdException w:name="heading 5" w:semiHidden="1" w:uiPriority="9" w:unhideWhenUsed="1" w:qFormat="1"/>
+    <w:lsdException w:name="heading 6" w:semiHidden="1" w:uiPriority="9" w:unhideWhenUsed="1" w:qFormat="1"/>
+    <w:lsdException w:name="heading 7" w:semiHidden="1" w:uiPriority="9" w:unhideWhenUsed="1" w:qFormat="1"/>
+    <w:lsdException w:name="heading 8" w:semiHidden="1" w:uiPriority="9" w:unhideWhenUsed="1" w:qFormat="1"/>
+    <w:lsdException w:name="heading 9" w:semiHidden="1" w:uiPriority="9" w:unhideWhenUsed="1" w:qFormat="1"/>
+    <w:lsdException w:name="index 1" w:semiHidden="1" w:unhideWhenUsed="1"/>
+    <w:lsdException w:name="index 2" w:semiHidden="1" w:unhideWhenUsed="1"/>
+    <w:lsdException w:name="index 3" w:semiHidden="1" w:unhideWhenUsed="1"/>
+    <w:lsdException w:name="index 4" w:semiHidden="1" w:unhideWhenUsed="1"/>
+    <w:lsdException w:name="index 5" w:semiHidden="1" w:unhideWhenUsed="1"/>
+    <w:lsdException w:name="index 6" w:semiHidden="1" w:unhideWhenUsed="1"/>
+    <w:lsdException w:name="index 7" w:semiHidden="1" w:unhideWhenUsed="1"/>
+    <w:lsdException w:name="index 8" w:semiHidden="1" w:unhideWhenUsed="1"/>
+    <w:lsdException w:name="index 9" w:semiHidden="1" w:unhideWhenUsed="1"/>
+    <w:lsdException w:name="toc 1" w:semiHidden="1" w:uiPriority="39" w:unhideWhenUsed="1"/>
+    <w:lsdException w:name="toc 2" w:semiHidden="1" w:uiPriority="39" w:unhideWhenUsed="1"/>
+    <w:lsdException w:name="toc 3" w:semiHidden="1" w:uiPriority="39" w:unhideWhenUsed="1"/>
+    <w:lsdException w:name="toc 4" w:semiHidden="1" w:uiPriority="39" w:unhideWhenUsed="1"/>
+    <w:lsdException w:name="toc 5" w:semiHidden="1" w:uiPriority="39" w:unhideWhenUsed="1"/>
+    <w:lsdException w:name="toc 6" w:semiHidden="1" w:uiPriority="39" w:unhideWhenUsed="1"/>
+    <w:lsdException w:name="toc 7" w:semiHidden="1" w:uiPriority="39" w:unhideWhenUsed="1"/>
+    <w:lsdException w:name="toc 8" w:semiHidden="1" w:uiPriority="39" w:unhideWhenUsed="1"/>
+    <w:lsdException w:name="toc 9" w:semiHidden="1" w:uiPriority="39" w:unhideWhenUsed="1"/>
+    <w:lsdException w:name="Normal Indent" w:semiHidden="1" w:unhideWhenUsed="1"/>
+    <w:lsdException w:name="footnote text" w:semiHidden="1" w:unhideWhenUsed="1"/>
+    <w:lsdException w:name="annotation text" w:semiHidden="1" w:unhideWhenUsed="1"/>
+    <w:lsdException w:name="header" w:semiHidden="1" w:unhideWhenUsed="1"/>
+    <w:lsdException w:name="footer" w:semiHidden="1" w:unhideWhenUsed="1"/>
+    <w:lsdException w:name="index heading" w:semiHidden="1" w:unhideWhenUsed="1"/>
+    <w:lsdException w:name="caption" w:semiHidden="1" w:uiPriority="35" w:unhideWhenUsed="1" w:qFormat="1"/>
+    <w:lsdException w:name="table of figures" w:semiHidden="1" w:unhideWhenUsed="1"/>
+    <w:lsdException w:name="envelope address" w:semiHidden="1" w:unhideWhenUsed="1"/>
+    <w:lsdException w:name="envelope return" w:semiHidden="1" w:unhideWhenUsed="1"/>
+    <w:lsdException w:name="footnote reference" w:semiHidden="1" w:unhideWhenUsed="1"/>
+    <w:lsdException w:name="annotation reference" w:semiHidden="1" w:unhideWhenUsed="1"/>
+    <w:lsdException w:name="line number" w:semiHidden="1" w:unhideWhenUsed="1"/>
+    <w:lsdException w:name="page number" w:semiHidden="1" w:unhideWhenUsed="1"/>
+    <w:lsdException w:name="endnote reference" w:semiHidden="1" w:unhideWhenUsed="1"/>
+    <w:lsdException w:name="endnote text" w:semiHidden="1" w:unhideWhenUsed="1"/>
+    <w:lsdException w:name="table of authorities" w:semiHidden="1" w:unhideWhenUsed="1"/>
+    <w:lsdException w:name="macro" w:semiHidden="1" w:unhideWhenUsed="1"/>
+    <w:lsdException w:name="toa heading" w:semiHidden="1" w:unhideWhenUsed="1"/>
+    <w:lsdException w:name="List" w:semiHidden="1" w:unhideWhenUsed="1"/>
+    <w:lsdException w:name="List Bullet" w:semiHidden="1" w:unhideWhenUsed="1"/>
+    <w:lsdException w:name="List Number" w:semiHidden="1" w:unhideWhenUsed="1"/>
+    <w:lsdException w:name="List 2" w:semiHidden="1" w:unhideWhenUsed="1"/>
+    <w:lsdException w:name="List 3" w:semiHidden="1" w:unhideWhenUsed="1"/>
+    <w:lsdException w:name="List 4" w:semiHidden="1" w:unhideWhenUsed="1"/>
+    <w:lsdException w:name="List 5" w:semiHidden="1" w:unhideWhenUsed="1"/>
+    <w:lsdException w:name="List Bullet 2" w:semiHidden="1" w:unhideWhenUsed="1"/>
+    <w:lsdException w:name="List Bullet 3" w:semiHidden="1" w:unhideWhenUsed="1"/>
+    <w:lsdException w:name="List Bullet 4" w:semiHidden="1" w:unhideWhenUsed="1"/>
+    <w:lsdException w:name="List Bullet 5" w:semiHidden="1" w:unhideWhenUsed="1"/>
+    <w:lsdException w:name="List Number 2" w:semiHidden="1" w:unhideWhenUsed="1"/>
+    <w:lsdException w:name="List Number 3" w:semiHidden="1" w:unhideWhenUsed="1"/>
+    <w:lsdException w:name="List Number 4" w:semiHidden="1" w:unhideWhenUsed="1"/>
+    <w:lsdException w:name="List Number 5" w:semiHidden="1" w:unhideWhenUsed="1"/>
+    <w:lsdException w:name="Title" w:uiPriority="10" w:qFormat="1"/>
+    <w:lsdException w:name="Closing" w:semiHidden="1" w:unhideWhenUsed="1"/>
+    <w:lsdException w:name="Signature" w:semiHidden="1" w:unhideWhenUsed="1"/>
+    <w:lsdException w:name="Default Paragraph Font" w:semiHidden="1" w:uiPriority="1" w:unhideWhenUsed="1"/>
+    <w:lsdException w:name="Body Text" w:semiHidden="1" w:unhideWhenUsed="1"/>
+    <w:lsdException w:name="Body Text Indent" w:semiHidden="1" w:unhideWhenUsed="1"/>
+    <w:lsdException w:name="List Continue" w:semiHidden="1" w:unhideWhenUsed="1"/>
+    <w:lsdException w:name="List Continue 2" w:semiHidden="1" w:unhideWhenUsed="1"/>
+    <w:lsdException w:name="List Continue 3" w:semiHidden="1" w:unhideWhenUsed="1"/>
+    <w:lsdException w:name="List Continue 4" w:semiHidden="1" w:unhideWhenUsed="1"/>
+    <w:lsdException w:name="List Continue 5" w:semiHidden="1" w:unhideWhenUsed="1"/>
+    <w:lsdException w:name="Message Header" w:semiHidden="1" w:unhideWhenUsed="1"/>
+    <w:lsdException w:name="Subtitle" w:uiPriority="11" w:qFormat="1"/>
+    <w:lsdException w:name="Salutation" w:semiHidden="1" w:unhideWhenUsed="1"/>
+    <w:lsdException w:name="Date" w:semiHidden="1" w:unhideWhenUsed="1"/>
+    <w:lsdException w:name="Body Text First Indent" w:semiHidden="1" w:unhideWhenUsed="1"/>
+    <w:lsdException w:name="Body Text First Indent 2" w:semiHidden="1" w:unhideWhenUsed="1"/>
+    <w:lsdException w:name="Note Heading" w:semiHidden="1" w:unhideWhenUsed="1"/>
+    <w:lsdException w:name="Body Text 2" w:semiHidden="1" w:unhideWhenUsed="1"/>
+    <w:lsdException w:name="Body Text 3" w:semiHidden="1" w:unhideWhenUsed="1"/>
+    <w:lsdException w:name="Body Text Indent 2" w:semiHidden="1" w:unhideWhenUsed="1"/>
+    <w:lsdException w:name="Body Text Indent 3" w:semiHidden="1" w:unhideWhenUsed="1"/>
+    <w:lsdException w:name="Block Text" w:semiHidden="1" w:unhideWhenUsed="1"/>
+    <w:lsdException w:name="Hyperlink" w:semiHidden="1" w:unhideWhenUsed="1"/>
+    <w:lsdException w:name="FollowedHyperlink" w:semiHidden="1" w:unhideWhenUsed="1"/>
+    <w:lsdException w:name="Strong" w:uiPriority="22" w:qFormat="1"/>
+    <w:lsdException w:name="Emphasis" w:uiPriority="20" w:qFormat="1"/>
+    <w:lsdException w:name="Document Map" w:semiHidden="1" w:unhideWhenUsed="1"/>
+    <w:lsdException w:name="Plain Text" w:semiHidden="1" w:unhideWhenUsed="1"/>
+    <w:lsdException w:name="E-mail Signature" w:semiHidden="1" w:unhideWhenUsed="1"/>
+    <w:lsdException w:name="HTML Top of Form" w:semiHidden="1" w:unhideWhenUsed="1"/>
+    <w:lsdException w:name="HTML Bottom of Form" w:semiHidden="1" w:unhideWhenUsed="1"/>
+    <w:lsdException w:name="Normal (Web)" w:semiHidden="1" w:unhideWhenUsed="1"/>
+    <w:lsdException w:name="HTML Acronym" w:semiHidden="1" w:unhideWhenUsed="1"/>
+    <w:lsdException w:name="HTML Address" w:semiHidden="1" w:unhideWhenUsed="1"/>
+    <w:lsdException w:name="HTML Cite" w:semiHidden="1" w:unhideWhenUsed="1"/>
+    <w:lsdException w:name="HTML Code" w:semiHidden="1" w:unhideWhenUsed="1"/>
+    <w:lsdException w:name="HTML Definition" w:semiHidden="1" w:unhideWhenUsed="1"/>
+    <w:lsdException w:name="HTML Keyboard" w:semiHidden="1" w:unhideWhenUsed="1"/>
+    <w:lsdException w:name="HTML Preformatted" w:semiHidden="1" w:unhideWhenUsed="1"/>
+    <w:lsdException w:name="HTML Sample" w:semiHidden="1" w:unhideWhenUsed="1"/>
+    <w:lsdException w:name="HTML Typewriter" w:semiHidden="1" w:unhideWhenUsed="1"/>
+    <w:lsdException w:name="HTML Variable" w:semiHidden="1" w:unhideWhenUsed="1"/>
+    <w:lsdException w:name="Normal Table" w:semiHidden="1" w:unhideWhenUsed="1"/>
+    <w:lsdException w:name="annotation subject" w:semiHidden="1" w:unhideWhenUsed="1"/>
+    <w:lsdException w:name="No List" w:semiHidden="1" w:unhideWhenUsed="1"/>
+    <w:lsdException w:name="Outline List 1" w:semiHidden="1" w:unhideWhenUsed="1"/>
+    <w:lsdException w:name="Outline List 2" w:semiHidden="1" w:unhideWhenUsed="1"/>
+    <w:lsdException w:name="Outline List 3" w:semiHidden="1" w:unhideWhenUsed="1"/>
+    <w:lsdException w:name="Table Simple 1" w:semiHidden="1" w:unhideWhenUsed="1"/>
+    <w:lsdException w:name="Table Simple 2" w:semiHidden="1" w:unhideWhenUsed="1"/>
+    <w:lsdException w:name="Table Simple 3" w:semiHidden="1" w:unhideWhenUsed="1"/>
+    <w:lsdException w:name="Table Classic 1" w:semiHidden="1" w:unhideWhenUsed="1"/>
+    <w:lsdException w:name="Table Classic 2" w:semiHidden="1" w:unhideWhenUsed="1"/>
+    <w:lsdException w:name="Table Classic 3" w:semiHidden="1" w:unhideWhenUsed="1"/>
+    <w:lsdException w:name="Table Classic 4" w:semiHidden="1" w:unhideWhenUsed="1"/>
+    <w:lsdException w:name="Table Colorful 1" w:semiHidden="1" w:unhideWhenUsed="1"/>
+    <w:lsdException w:name="Table Colorful 2" w:semiHidden="1" w:unhideWhenUsed="1"/>
+    <w:lsdException w:name="Table Colorful 3" w:semiHidden="1" w:unhideWhenUsed="1"/>
+    <w:lsdException w:name="Table Columns 1" w:semiHidden="1" w:unhideWhenUsed="1"/>
+    <w:lsdException w:name="Table Columns 2" w:semiHidden="1" w:unhideWhenUsed="1"/>
+    <w:lsdException w:name="Table Columns 3" w:semiHidden="1" w:unhideWhenUsed="1"/>
+    <w:lsdException w:name="Table Columns 4" w:semiHidden="1" w:unhideWhenUsed="1"/>
+    <w:lsdException w:name="Table Columns 5" w:semiHidden="1" w:unhideWhenUsed="1"/>
+    <w:lsdException w:name="Table Grid 1" w:semiHidden="1" w:unhideWhenUsed="1"/>
+    <w:lsdException w:name="Table Grid 2" w:semiHidden="1" w:unhideWhenUsed="1"/>
+    <w:lsdException w:name="Table Grid 3" w:semiHidden="1" w:unhideWhenUsed="1"/>
+    <w:lsdException w:name="Table Grid 4" w:semiHidden="1" w:unhideWhenUsed="1"/>
+    <w:lsdException w:name="Table Grid 5" w:semiHidden="1" w:unhideWhenUsed="1"/>
+    <w:lsdException w:name="Table Grid 6" w:semiHidden="1" w:unhideWhenUsed="1"/>
+    <w:lsdException w:name="Table Grid 7" w:semiHidden="1" w:unhideWhenUsed="1"/>
+    <w:lsdException w:name="Table Grid 8" w:semiHidden="1" w:unhideWhenUsed="1"/>
+    <w:lsdException w:name="Table List 1" w:semiHidden="1" w:unhideWhenUsed="1"/>
+    <w:lsdException w:name="Table List 2" w:semiHidden="1" w:unhideWhenUsed="1"/>
+    <w:lsdException w:name="Table List 3" w:semiHidden="1" w:unhideWhenUsed="1"/>
+    <w:lsdException w:name="Table List 4" w:semiHidden="1" w:unhideWhenUsed="1"/>
+    <w:lsdException w:name="Table List 5" w:semiHidden="1" w:unhideWhenUsed="1"/>
+    <w:lsdException w:name="Table List 6" w:semiHidden="1" w:unhideWhenUsed="1"/>
+    <w:lsdException w:name="Table List 7" w:semiHidden="1" w:unhideWhenUsed="1"/>
+    <w:lsdException w:name="Table List 8" w:semiHidden="1" w:unhideWhenUsed="1"/>
+    <w:lsdException w:name="Table 3D effects 1" w:semiHidden="1" w:unhideWhenUsed="1"/>
+    <w:lsdException w:name="Table 3D effects 2" w:semiHidden="1" w:unhideWhenUsed="1"/>
+    <w:lsdException w:name="Table 3D effects 3" w:semiHidden="1" w:unhideWhenUsed="1"/>
+    <w:lsdException w:name="Table Contemporary" w:semiHidden="1" w:unhideWhenUsed="1"/>
+    <w:lsdException w:name="Table Elegant" w:semiHidden="1" w:unhideWhenUsed="1"/>
+    <w:lsdException w:name="Table Professional" w:semiHidden="1" w:unhideWhenUsed="1"/>
+    <w:lsdException w:name="Table Subtle 1" w:semiHidden="1" w:unhideWhenUsed="1"/>
+    <w:lsdException w:name="Table Subtle 2" w:semiHidden="1" w:unhideWhenUsed="1"/>
+    <w:lsdException w:name="Table Web 1" w:semiHidden="1" w:unhideWhenUsed="1"/>
+    <w:lsdException w:name="Table Web 2" w:semiHidden="1" w:unhideWhenUsed="1"/>
+    <w:lsdException w:name="Table Web 3" w:semiHidden="1" w:unhideWhenUsed="1"/>
+    <w:lsdException w:name="Balloon Text" w:semiHidden="1" w:unhideWhenUsed="1"/>
+    <w:lsdException w:name="Table Grid" w:uiPriority="39"/>
+    <w:lsdException w:name="Table Theme" w:semiHidden="1" w:unhideWhenUsed="1"/>
+    <w:lsdException w:name="Placeholder Text" w:semiHidden="1"/>
+    <w:lsdException w:name="No Spacing" w:uiPriority="1" w:qFormat="1"/>
+    <w:lsdException w:name="Light Shading" w:uiPriority="60"/>
+    <w:lsdException w:name="Light List" w:uiPriority="61"/>
+    <w:lsdException w:name="Light Grid" w:uiPriority="62"/>
+    <w:lsdException w:name="Medium Shading 1" w:uiPriority="63"/>
+    <w:lsdException w:name="Medium Shading 2" w:uiPriority="64"/>
+    <w:lsdException w:name="Medium List 1" w:uiPriority="65"/>
+    <w:lsdException w:name="Medium List 2" w:uiPriority="66"/>
+    <w:lsdException w:name="Medium Grid 1" w:uiPriority="67"/>
+    <w:lsdException w:name="Medium Grid 2" w:uiPriority="68"/>
+    <w:lsdException w:name="Medium Grid 3" w:uiPriority="69"/>
+    <w:lsdException w:name="Dark List" w:uiPriority="70"/>
+    <w:lsdException w:name="Colorful Shading" w:uiPriority="71"/>
+    <w:lsdException w:name="Colorful List" w:uiPriority="72"/>
+    <w:lsdException w:name="Colorful Grid" w:uiPriority="73"/>
+    <w:lsdException w:name="Light Shading Accent 1" w:uiPriority="60"/>
+    <w:lsdException w:name="Light List Accent 1" w:uiPriority="61"/>
+    <w:lsdException w:name="Light Grid Accent 1" w:uiPriority="62"/>
+    <w:lsdException w:name="Medium Shading 1 Accent 1" w:uiPriority="63"/>
+    <w:lsdException w:name="Medium Shading 2 Accent 1" w:uiPriority="64"/>
+    <w:lsdException w:name="Medium List 1 Accent 1" w:uiPriority="65"/>
+    <w:lsdException w:name="Revision" w:semiHidden="1"/>
+    <w:lsdException w:name="List Paragraph" w:uiPriority="34" w:qFormat="1"/>
+    <w:lsdException w:name="Quote" w:uiPriority="29" w:qFormat="1"/>
+    <w:lsdException w:name="Intense Quote" w:uiPriority="30" w:qFormat="1"/>
+    <w:lsdException w:name="Medium List 2 Accent 1" w:uiPriority="66"/>
+    <w:lsdException w:name="Medium Grid 1 Accent 1" w:uiPriority="67"/>
+    <w:lsdException w:name="Medium Grid 2 Accent 1" w:uiPriority="68"/>
+    <w:lsdException w:name="Medium Grid 3 Accent 1" w:uiPriority="69"/>
+    <w:lsdException w:name="Dark List Accent 1" w:uiPriority="70"/>
+    <w:lsdException w:name="Colorful Shading Accent 1" w:uiPriority="71"/>
+    <w:lsdException w:name="Colorful List Accent 1" w:uiPriority="72"/>
+    <w:lsdException w:name="Colorful Grid Accent 1" w:uiPriority="73"/>
+    <w:lsdException w:name="Light Shading Accent 2" w:uiPriority="60"/>
+    <w:lsdException w:name="Light List Accent 2" w:uiPriority="61"/>
+    <w:lsdException w:name="Light Grid Accent 2" w:uiPriority="62"/>
+    <w:lsdException w:name="Medium Shading 1 Accent 2" w:uiPriority="63"/>
+    <w:lsdException w:name="Medium Shading 2 Accent 2" w:uiPriority="64"/>
+    <w:lsdException w:name="Medium List 1 Accent 2" w:uiPriority="65"/>
+    <w:lsdException w:name="Medium List 2 Accent 2" w:uiPriority="66"/>
+    <w:lsdException w:name="Medium Grid 1 Accent 2" w:uiPriority="67"/>
+    <w:lsdException w:name="Medium Grid 2 Accent 2" w:uiPriority="68"/>
+    <w:lsdException w:name="Medium Grid 3 Accent 2" w:uiPriority="69"/>
+    <w:lsdException w:name="Dark List Accent 2" w:uiPriority="70"/>
+    <w:lsdException w:name="Colorful Shading Accent 2" w:uiPriority="71"/>
+    <w:lsdException w:name="Colorful List Accent 2" w:uiPriority="72"/>
+    <w:lsdException w:name="Colorful Grid Accent 2" w:uiPriority="73"/>
+    <w:lsdException w:name="Light Shading Accent 3" w:uiPriority="60"/>
+    <w:lsdException w:name="Light List Accent 3" w:uiPriority="61"/>
+    <w:lsdException w:name="Light Grid Accent 3" w:uiPriority="62"/>
+    <w:lsdException w:name="Medium Shading 1 Accent 3" w:uiPriority="63"/>
+    <w:lsdException w:name="Medium Shading 2 Accent 3" w:uiPriority="64"/>
+    <w:lsdException w:name="Medium List 1 Accent 3" w:uiPriority="65"/>
+    <w:lsdException w:name="Medium List 2 Accent 3" w:uiPriority="66"/>
+    <w:lsdException w:name="Medium Grid 1 Accent 3" w:uiPriority="67"/>
+    <w:lsdException w:name="Medium Grid 2 Accent 3" w:uiPriority="68"/>
+    <w:lsdException w:name="Medium Grid 3 Accent 3" w:uiPriority="69"/>
+    <w:lsdException w:name="Dark List Accent 3" w:uiPriority="70"/>
+    <w:lsdException w:name="Colorful Shading Accent 3" w:uiPriority="71"/>
+    <w:lsdException w:name="Colorful List Accent 3" w:uiPriority="72"/>
+    <w:lsdException w:name="Colorful Grid Accent 3" w:uiPriority="73"/>
+    <w:lsdException w:name="Light Shading Accent 4" w:uiPriority="60"/>
+    <w:lsdException w:name="Light List Accent 4" w:uiPriority="61"/>
+    <w:lsdException w:name="Light Grid Accent 4" w:uiPriority="62"/>
+    <w:lsdException w:name="Medium Shading 1 Accent 4" w:uiPriority="63"/>
+    <w:lsdException w:name="Medium Shading 2 Accent 4" w:uiPriority="64"/>
+    <w:lsdException w:name="Medium List 1 Accent 4" w:uiPriority="65"/>
+    <w:lsdException w:name="Medium List 2 Accent 4" w:uiPriority="66"/>
+    <w:lsdException w:name="Medium Grid 1 Accent 4" w:uiPriority="67"/>
+    <w:lsdException w:name="Medium Grid 2 Accent 4" w:uiPriority="68"/>
+    <w:lsdException w:name="Medium Grid 3 Accent 4" w:uiPriority="69"/>
+    <w:lsdException w:name="Dark List Accent 4" w:uiPriority="70"/>
+    <w:lsdException w:name="Colorful Shading Accent 4" w:uiPriority="71"/>
+    <w:lsdException w:name="Colorful List Accent 4" w:uiPriority="72"/>
+    <w:lsdException w:name="Colorful Grid Accent 4" w:uiPriority="73"/>
+    <w:lsdException w:name="Light Shading Accent 5" w:uiPriority="60"/>
+    <w:lsdException w:name="Light List Accent 5" w:uiPriority="61"/>
+    <w:lsdException w:name="Light Grid Accent 5" w:uiPriority="62"/>
+    <w:lsdException w:name="Medium Shading 1 Accent 5" w:uiPriority="63"/>
+    <w:lsdException w:name="Medium Shading 2 Accent 5" w:uiPriority="64"/>
+    <w:lsdException w:name="Medium List 1 Accent 5" w:uiPriority="65"/>
+    <w:lsdException w:name="Medium List 2 Accent 5" w:uiPriority="66"/>
+    <w:lsdException w:name="Medium Grid 1 Accent 5" w:uiPriority="67"/>
+    <w:lsdException w:name="Medium Grid 2 Accent 5" w:uiPriority="68"/>
+    <w:lsdException w:name="Medium Grid 3 Accent 5" w:uiPriority="69"/>
+    <w:lsdException w:name="Dark List Accent 5" w:uiPriority="70"/>
+    <w:lsdException w:name="Colorful Shading Accent 5" w:uiPriority="71"/>
+    <w:lsdException w:name="Colorful List Accent 5" w:uiPriority="72"/>
+    <w:lsdException w:name="Colorful Grid Accent 5" w:uiPriority="73"/>
+    <w:lsdException w:name="Light Shading Accent 6" w:uiPriority="60"/>
+    <w:lsdException w:name="Light List Accent 6" w:uiPriority="61"/>
+    <w:lsdException w:name="Light Grid Accent 6" w:uiPriority="62"/>
+    <w:lsdException w:name="Medium Shading 1 Accent 6" w:uiPriority="63"/>
+    <w:lsdException w:name="Medium Shading 2 Accent 6" w:uiPriority="64"/>
+    <w:lsdException w:name="Medium List 1 Accent 6" w:uiPriority="65"/>
+    <w:lsdException w:name="Medium List 2 Accent 6" w:uiPriority="66"/>
+    <w:lsdException w:name="Medium Grid 1 Accent 6" w:uiPriority="67"/>
+    <w:lsdException w:name="Medium Grid 2 Accent 6" w:uiPriority="68"/>
+    <w:lsdException w:name="Medium Grid 3 Accent 6" w:uiPriority="69"/>
+    <w:lsdException w:name="Dark List Accent 6" w:uiPriority="70"/>
+    <w:lsdException w:name="Colorful Shading Accent 6" w:uiPriority="71"/>
+    <w:lsdException w:name="Colorful List Accent 6" w:uiPriority="72"/>
+    <w:lsdException w:name="Colorful Grid Accent 6" w:uiPriority="73"/>
+    <w:lsdException w:name="Subtle Emphasis" w:uiPriority="19" w:qFormat="1"/>
+    <w:lsdException w:name="Intense Emphasis" w:uiPriority="21" w:qFormat="1"/>
+    <w:lsdException w:name="Subtle Reference" w:uiPriority="31" w:qFormat="1"/>
+    <w:lsdException w:name="Intense Reference" w:uiPriority="32" w:qFormat="1"/>
+    <w:lsdException w:name="Book Title" w:uiPriority="33" w:qFormat="1"/>
+    <w:lsdException w:name="Bibliography" w:semiHidden="1" w:uiPriority="37" w:unhideWhenUsed="1"/>
+    <w:lsdException w:name="TOC Heading" w:semiHidden="1" w:uiPriority="39" w:unhideWhenUsed="1" w:qFormat="1"/>
+    <w:lsdException w:name="Plain Table 1" w:uiPriority="41"/>
+    <w:lsdException w:name="Plain Table 2" w:uiPriority="42"/>
+    <w:lsdException w:name="Plain Table 3" w:uiPriority="43"/>
+    <w:lsdException w:name="Plain Table 4" w:uiPriority="44"/>
+    <w:lsdException w:name="Plain Table 5" w:uiPriority="45"/>
+    <w:lsdException w:name="Grid Table Light" w:uiPriority="40"/>
+    <w:lsdException w:name="Grid Table 1 Light" w:uiPriority="46"/>
+    <w:lsdException w:name="Grid Table 2" w:uiPriority="47"/>
+    <w:lsdException w:name="Grid Table 3" w:uiPriority="48"/>
+    <w:lsdException w:name="Grid Table 4" w:uiPriority="49"/>
+    <w:lsdException w:name="Grid Table 5 Dark" w:uiPriority="50"/>
+    <w:lsdException w:name="Grid Table 6 Colorful" w:uiPriority="51"/>
+    <w:lsdException w:name="Grid Table 7 Colorful" w:uiPriority="52"/>
+    <w:lsdException w:name="Grid Table 1 Light Accent 1" w:uiPriority="46"/>
+    <w:lsdException w:name="Grid Table 2 Accent 1" w:uiPriority="47"/>
+    <w:lsdException w:name="Grid Table 3 Accent 1" w:uiPriority="48"/>
+    <w:lsdException w:name="Grid Table 4 Accent 1" w:uiPriority="49"/>
+    <w:lsdException w:name="Grid Table 5 Dark Accent 1" w:uiPriority="50"/>
+    <w:lsdException w:name="Grid Table 6 Colorful Accent 1" w:uiPriority="51"/>
+    <w:lsdException w:name="Grid Table 7 Colorful Accent 1" w:uiPriority="52"/>
+    <w:lsdException w:name="Grid Table 1 Light Accent 2" w:uiPriority="46"/>
+    <w:lsdException w:name="Grid Table 2 Accent 2" w:uiPriority="47"/>
+    <w:lsdException w:name="Grid Table 3 Accent 2" w:uiPriority="48"/>
+    <w:lsdException w:name="Grid Table 4 Accent 2" w:uiPriority="49"/>
+    <w:lsdException w:name="Grid Table 5 Dark Accent 2" w:uiPriority="50"/>
+    <w:lsdException w:name="Grid Table 6 Colorful Accent 2" w:uiPriority="51"/>
+    <w:lsdException w:name="Grid Table 7 Colorful Accent 2" w:uiPriority="52"/>
+    <w:lsdException w:name="Grid Table 1 Light Accent 3" w:uiPriority="46"/>
+    <w:lsdException w:name="Grid Table 2 Accent 3" w:uiPriority="47"/>
+    <w:lsdException w:name="Grid Table 3 Accent 3" w:uiPriority="48"/>
+    <w:lsdException w:name="Grid Table 4 Accent 3" w:uiPriority="49"/>
+    <w:lsdException w:name="Grid Table 5 Dark Accent 3" w:uiPriority="50"/>
+    <w:lsdException w:name="Grid Table 6 Colorful Accent 3" w:uiPriority="51"/>
+    <w:lsdException w:name="Grid Table 7 Colorful Accent 3" w:uiPriority="52"/>
+    <w:lsdException w:name="Grid Table 1 Light Accent 4" w:uiPriority="46"/>
+    <w:lsdException w:name="Grid Table 2 Accent 4" w:uiPriority="47"/>
+    <w:lsdException w:name="Grid Table 3 Accent 4" w:uiPriority="48"/>
+    <w:lsdException w:name="Grid Table 4 Accent 4" w:uiPriority="49"/>
+    <w:lsdException w:name="Grid Table 5 Dark Accent 4" w:uiPriority="50"/>
+    <w:lsdException w:name="Grid Table 6 Colorful Accent 4" w:uiPriority="51"/>
+    <w:lsdException w:name="Grid Table 7 Colorful Accent 4" w:uiPriority="52"/>
+    <w:lsdException w:name="Grid Table 1 Light Accent 5" w:uiPriority="46"/>
+    <w:lsdException w:name="Grid Table 2 Accent 5" w:uiPriority="47"/>
+    <w:lsdException w:name="Grid Table 3 Accent 5" w:uiPriority="48"/>
+    <w:lsdException w:name="Grid Table 4 Accent 5" w:uiPriority="49"/>
+    <w:lsdException w:name="Grid Table 5 Dark Accent 5" w:uiPriority="50"/>
+    <w:lsdException w:name="Grid Table 6 Colorful Accent 5" w:uiPriority="51"/>
+    <w:lsdException w:name="Grid Table 7 Colorful Accent 5" w:uiPriority="52"/>
+    <w:lsdException w:name="Grid Table 1 Light Accent 6" w:uiPriority="46"/>
+    <w:lsdException w:name="Grid Table 2 Accent 6" w:uiPriority="47"/>
+    <w:lsdException w:name="Grid Table 3 Accent 6" w:uiPriority="48"/>
+    <w:lsdException w:name="Grid Table 4 Accent 6" w:uiPriority="49"/>
+    <w:lsdException w:name="Grid Table 5 Dark Accent 6" w:uiPriority="50"/>
+    <w:lsdException w:name="Grid Table 6 Colorful Accent 6" w:uiPriority="51"/>
+    <w:lsdException w:name="Grid Table 7 Colorful Accent 6" w:uiPriority="52"/>
+    <w:lsdException w:name="List Table 1 Light" w:uiPriority="46"/>
+    <w:lsdException w:name="List Table 2" w:uiPriority="47"/>
+    <w:lsdException w:name="List Table 3" w:uiPriority="48"/>
+    <w:lsdException w:name="List Table 4" w:uiPriority="49"/>
+    <w:lsdException w:name="List Table 5 Dark" w:uiPriority="50"/>
+    <w:lsdException w:name="List Table 6 Colorful" w:uiPriority="51"/>
+    <w:lsdException w:name="List Table 7 Colorful" w:uiPriority="52"/>
+    <w:lsdException w:name="List Table 1 Light Accent 1" w:uiPriority="46"/>
+    <w:lsdException w:name="List Table 2 Accent 1" w:uiPriority="47"/>
+    <w:lsdException w:name="List Table 3 Accent 1" w:uiPriority="48"/>
+    <w:lsdException w:name="List Table 4 Accent 1" w:uiPriority="49"/>
+    <w:lsdException w:name="List Table 5 Dark Accent 1" w:uiPriority="50"/>
+    <w:lsdException w:name="List Table 6 Colorful Accent 1" w:uiPriority="51"/>
+    <w:lsdException w:name="List Table 7 Colorful Accent 1" w:uiPriority="52"/>
+    <w:lsdException w:name="List Table 1 Light Accent 2" w:uiPriority="46"/>
+    <w:lsdException w:name="List Table 2 Accent 2" w:uiPriority="47"/>
+    <w:lsdException w:name="List Table 3 Accent 2" w:uiPriority="48"/>
+    <w:lsdException w:name="List Table 4 Accent 2" w:uiPriority="49"/>
+    <w:lsdException w:name="List Table 5 Dark Accent 2" w:uiPriority="50"/>
+    <w:lsdException w:name="List Table 6 Colorful Accent 2" w:uiPriority="51"/>
+    <w:lsdException w:name="List Table 7 Colorful Accent 2" w:uiPriority="52"/>
+    <w:lsdException w:name="List Table 1 Light Accent 3" w:uiPriority="46"/>
+    <w:lsdException w:name="List Table 2 Accent 3" w:uiPriority="47"/>
+    <w:lsdException w:name="List Table 3 Accent 3" w:uiPriority="48"/>
+    <w:lsdException w:name="List Table 4 Accent 3" w:uiPriority="49"/>
+    <w:lsdException w:name="List Table 5 Dark Accent 3" w:uiPriority="50"/>
+    <w:lsdException w:name="List Table 6 Colorful Accent 3" w:uiPriority="51"/>
+    <w:lsdException w:name="List Table 7 Colorful Accent 3" w:uiPriority="52"/>
+    <w:lsdException w:name="List Table 1 Light Accent 4" w:uiPriority="46"/>
+    <w:lsdException w:name="List Table 2 Accent 4" w:uiPriority="47"/>
+    <w:lsdException w:name="List Table 3 Accent 4" w:uiPriority="48"/>
+    <w:lsdException w:name="List Table 4 Accent 4" w:uiPriority="49"/>
+    <w:lsdException w:name="List Table 5 Dark Accent 4" w:uiPriority="50"/>
+    <w:lsdException w:name="List Table 6 Colorful Accent 4" w:uiPriority="51"/>
+    <w:lsdException w:name="List Table 7 Colorful Accent 4" w:uiPriority="52"/>
+    <w:lsdException w:name="List Table 1 Light Accent 5" w:uiPriority="46"/>
+    <w:lsdException w:name="List Table 2 Accent 5" w:uiPriority="47"/>
+    <w:lsdException w:name="List Table 3 Accent 5" w:uiPriority="48"/>
+    <w:lsdException w:name="List Table 4 Accent 5" w:uiPriority="49"/>
+    <w:lsdException w:name="List Table 5 Dark Accent 5" w:uiPriority="50"/>
+    <w:lsdException w:name="List Table 6 Colorful Accent 5" w:uiPriority="51"/>
+    <w:lsdException w:name="List Table 7 Colorful Accent 5" w:uiPriority="52"/>
+    <w:lsdException w:name="List Table 1 Light Accent 6" w:uiPriority="46"/>
+    <w:lsdException w:name="List Table 2 Accent 6" w:uiPriority="47"/>
+    <w:lsdException w:name="List Table 3 Accent 6" w:uiPriority="48"/>
+    <w:lsdException w:name="List Table 4 Accent 6" w:uiPriority="49"/>
+    <w:lsdException w:name="List Table 5 Dark Accent 6" w:uiPriority="50"/>
+    <w:lsdException w:name="List Table 6 Colorful Accent 6" w:uiPriority="51"/>
+    <w:lsdException w:name="List Table 7 Colorful Accent 6" w:uiPriority="52"/>
+    <w:lsdException w:name="Mention" w:semiHidden="1" w:unhideWhenUsed="1"/>
+    <w:lsdException w:name="Smart Hyperlink" w:semiHidden="1" w:unhideWhenUsed="1"/>
+    <w:lsdException w:name="Hashtag" w:semiHidden="1" w:unhideWhenUsed="1"/>
+    <w:lsdException w:name="Unresolved Mention" w:semiHidden="1" w:unhideWhenUsed="1"/>
+    <w:lsdException w:name="Smart Link" w:semiHidden="1" w:unhideWhenUsed="1"/>
   </w:latentStyles>
   <w:style w:type="paragraph" w:default="1" w:styleId="Normal">
     <w:name w:val="Normal"/>
     <w:qFormat/>
-    <w:rsid w:val="009A1155"/>
+    <w:rsid w:val="00E2564C"/>
     <w:pPr>
-      <w:spacing w:after="0" w:line="216" w:lineRule="auto"/>
+      <w:spacing w:after="0" w:line="288" w:lineRule="auto"/>
     </w:pPr>
     <w:rPr>
-      <w:rFonts w:ascii="Circe Bold" w:hAnsi="Circe Bold"/>
+      <w:rFonts w:ascii="Verdana" w:hAnsi="Verdana"/>
       <w:b/>
       <w:bCs/>
       <w:sz w:val="20"/>
@@ -1808,12 +2391,12 @@
     <w:uiPriority w:val="9"/>
     <w:unhideWhenUsed/>
     <w:qFormat/>
-    <w:rsid w:val="005D3949"/>
+    <w:rsid w:val="004651C6"/>
     <w:pPr>
       <w:keepNext/>
       <w:keepLines/>
-      <w:spacing w:before="200"/>
-      <w:jc w:val="center"/>
+      <w:spacing w:before="160"/>
+      <w:jc w:val="right"/>
       <w:outlineLvl w:val="2"/>
     </w:pPr>
     <w:rPr>
@@ -1914,9 +2497,9 @@
     <w:basedOn w:val="DefaultParagraphFont"/>
     <w:link w:val="Heading3"/>
     <w:uiPriority w:val="9"/>
-    <w:rsid w:val="005D3949"/>
+    <w:rsid w:val="004651C6"/>
     <w:rPr>
-      <w:rFonts w:ascii="Circe Bold" w:eastAsiaTheme="majorEastAsia" w:hAnsi="Circe Bold" w:cstheme="majorBidi"/>
+      <w:rFonts w:ascii="Verdana" w:eastAsiaTheme="majorEastAsia" w:hAnsi="Verdana" w:cstheme="majorBidi"/>
       <w:b/>
       <w:sz w:val="28"/>
       <w:lang w:val="en-US"/>
@@ -1929,14 +2512,11 @@
     <w:link w:val="TitleChar"/>
     <w:uiPriority w:val="10"/>
     <w:qFormat/>
-    <w:rsid w:val="00E92022"/>
-    <w:pPr>
-      <w:jc w:val="center"/>
-    </w:pPr>
+    <w:rsid w:val="009378E8"/>
     <w:rPr>
       <w:noProof/>
-      <w:sz w:val="60"/>
-      <w:szCs w:val="60"/>
+      <w:sz w:val="36"/>
+      <w:szCs w:val="36"/>
       <w:lang w:val="ru-RU"/>
     </w:rPr>
   </w:style>
@@ -1945,14 +2525,14 @@
     <w:basedOn w:val="DefaultParagraphFont"/>
     <w:link w:val="Title"/>
     <w:uiPriority w:val="10"/>
-    <w:rsid w:val="00E92022"/>
+    <w:rsid w:val="009378E8"/>
     <w:rPr>
-      <w:rFonts w:ascii="Circe Bold" w:hAnsi="Circe Bold"/>
+      <w:rFonts w:ascii="Verdana" w:hAnsi="Verdana"/>
       <w:b/>
       <w:bCs/>
       <w:noProof/>
-      <w:sz w:val="60"/>
-      <w:szCs w:val="60"/>
+      <w:sz w:val="36"/>
+      <w:szCs w:val="36"/>
     </w:rPr>
   </w:style>
   <w:style w:type="paragraph" w:styleId="Subtitle">
@@ -1962,14 +2542,14 @@
     <w:link w:val="SubtitleChar"/>
     <w:uiPriority w:val="11"/>
     <w:qFormat/>
-    <w:rsid w:val="00AC3ECD"/>
+    <w:rsid w:val="009378E8"/>
     <w:pPr>
-      <w:spacing w:line="192" w:lineRule="auto"/>
-      <w:jc w:val="center"/>
+      <w:spacing w:after="240" w:line="192" w:lineRule="auto"/>
     </w:pPr>
     <w:rPr>
       <w:noProof/>
-      <w:sz w:val="48"/>
+      <w:sz w:val="44"/>
+      <w:szCs w:val="20"/>
       <w:lang w:val="ru-RU"/>
     </w:rPr>
   </w:style>
@@ -1978,398 +2558,96 @@
     <w:basedOn w:val="DefaultParagraphFont"/>
     <w:link w:val="Subtitle"/>
     <w:uiPriority w:val="11"/>
-    <w:rsid w:val="00AC3ECD"/>
+    <w:rsid w:val="009378E8"/>
     <w:rPr>
-      <w:rFonts w:ascii="Circe Bold" w:hAnsi="Circe Bold"/>
+      <w:rFonts w:ascii="Verdana" w:hAnsi="Verdana"/>
       <w:b/>
       <w:bCs/>
       <w:noProof/>
-      <w:sz w:val="48"/>
+      <w:sz w:val="44"/>
+      <w:szCs w:val="20"/>
     </w:rPr>
   </w:style>
-</w:styles>
-</file>
-
-<file path=word/stylesWithEffects.xml><?xml version="1.0" encoding="utf-8"?>
-<w:styles xmlns:wpc="http://schemas.microsoft.com/office/word/2010/wordprocessingCanvas" xmlns:mc="http://schemas.openxmlformats.org/markup-compatibility/2006" xmlns:o="urn:schemas-microsoft-com:office:office" xmlns:r="http://schemas.openxmlformats.org/officeDocument/2006/relationships" xmlns:m="http://schemas.openxmlformats.org/officeDocument/2006/math" xmlns:v="urn:schemas-microsoft-com:vml" xmlns:wp14="http://schemas.microsoft.com/office/word/2010/wordprocessingDrawing" xmlns:wp="http://schemas.openxmlformats.org/drawingml/2006/wordprocessingDrawing" xmlns:w10="urn:schemas-microsoft-com:office:word" xmlns:w="http://schemas.openxmlformats.org/wordprocessingml/2006/main" xmlns:w14="http://schemas.microsoft.com/office/word/2010/wordml" xmlns:wpg="http://schemas.microsoft.com/office/word/2010/wordprocessingGroup" xmlns:wpi="http://schemas.microsoft.com/office/word/2010/wordprocessingInk" xmlns:wne="http://schemas.microsoft.com/office/word/2006/wordml" xmlns:wps="http://schemas.microsoft.com/office/word/2010/wordprocessingShape" mc:Ignorable="w14 wp14">
-  <w:docDefaults>
-    <w:rPrDefault>
-      <w:rPr>
-        <w:rFonts w:asciiTheme="minorHAnsi" w:eastAsiaTheme="minorHAnsi" w:hAnsiTheme="minorHAnsi" w:cstheme="minorBidi"/>
-        <w:sz w:val="22"/>
-        <w:szCs w:val="22"/>
-        <w:lang w:val="ru-RU" w:eastAsia="en-US" w:bidi="ar-SA"/>
-      </w:rPr>
-    </w:rPrDefault>
-    <w:pPrDefault>
-      <w:pPr>
-        <w:spacing w:after="160" w:line="259" w:lineRule="auto"/>
-      </w:pPr>
-    </w:pPrDefault>
-  </w:docDefaults>
-  <w:latentStyles w:defLockedState="0" w:defUIPriority="99" w:defSemiHidden="1" w:defUnhideWhenUsed="1" w:defQFormat="0" w:count="267">
-    <w:lsdException w:name="Normal" w:semiHidden="0" w:uiPriority="0" w:unhideWhenUsed="0" w:qFormat="1"/>
-    <w:lsdException w:name="heading 1" w:semiHidden="0" w:uiPriority="9" w:unhideWhenUsed="0" w:qFormat="1"/>
-    <w:lsdException w:name="heading 2" w:uiPriority="9" w:qFormat="1"/>
-    <w:lsdException w:name="heading 3" w:uiPriority="9" w:qFormat="1"/>
-    <w:lsdException w:name="heading 4" w:uiPriority="9" w:qFormat="1"/>
-    <w:lsdException w:name="heading 5" w:uiPriority="9" w:qFormat="1"/>
-    <w:lsdException w:name="heading 6" w:uiPriority="9" w:qFormat="1"/>
-    <w:lsdException w:name="heading 7" w:uiPriority="9" w:qFormat="1"/>
-    <w:lsdException w:name="heading 8" w:uiPriority="9" w:qFormat="1"/>
-    <w:lsdException w:name="heading 9" w:uiPriority="9" w:qFormat="1"/>
-    <w:lsdException w:name="toc 1" w:uiPriority="39"/>
-    <w:lsdException w:name="toc 2" w:uiPriority="39"/>
-    <w:lsdException w:name="toc 3" w:uiPriority="39"/>
-    <w:lsdException w:name="toc 4" w:uiPriority="39"/>
-    <w:lsdException w:name="toc 5" w:uiPriority="39"/>
-    <w:lsdException w:name="toc 6" w:uiPriority="39"/>
-    <w:lsdException w:name="toc 7" w:uiPriority="39"/>
-    <w:lsdException w:name="toc 8" w:uiPriority="39"/>
-    <w:lsdException w:name="toc 9" w:uiPriority="39"/>
-    <w:lsdException w:name="caption" w:uiPriority="35" w:qFormat="1"/>
-    <w:lsdException w:name="Title" w:semiHidden="0" w:uiPriority="10" w:unhideWhenUsed="0" w:qFormat="1"/>
-    <w:lsdException w:name="Default Paragraph Font" w:uiPriority="1"/>
-    <w:lsdException w:name="Subtitle" w:semiHidden="0" w:uiPriority="11" w:unhideWhenUsed="0" w:qFormat="1"/>
-    <w:lsdException w:name="Strong" w:semiHidden="0" w:uiPriority="22" w:unhideWhenUsed="0" w:qFormat="1"/>
-    <w:lsdException w:name="Emphasis" w:semiHidden="0" w:uiPriority="20" w:unhideWhenUsed="0" w:qFormat="1"/>
-    <w:lsdException w:name="Table Grid" w:semiHidden="0" w:uiPriority="39" w:unhideWhenUsed="0"/>
-    <w:lsdException w:name="Placeholder Text" w:unhideWhenUsed="0"/>
-    <w:lsdException w:name="No Spacing" w:semiHidden="0" w:uiPriority="1" w:unhideWhenUsed="0" w:qFormat="1"/>
-    <w:lsdException w:name="Light Shading" w:semiHidden="0" w:uiPriority="60" w:unhideWhenUsed="0"/>
-    <w:lsdException w:name="Light List" w:semiHidden="0" w:uiPriority="61" w:unhideWhenUsed="0"/>
-    <w:lsdException w:name="Light Grid" w:semiHidden="0" w:uiPriority="62" w:unhideWhenUsed="0"/>
-    <w:lsdException w:name="Medium Shading 1" w:semiHidden="0" w:uiPriority="63" w:unhideWhenUsed="0"/>
-    <w:lsdException w:name="Medium Shading 2" w:semiHidden="0" w:uiPriority="64" w:unhideWhenUsed="0"/>
-    <w:lsdException w:name="Medium List 1" w:semiHidden="0" w:uiPriority="65" w:unhideWhenUsed="0"/>
-    <w:lsdException w:name="Medium List 2" w:semiHidden="0" w:uiPriority="66" w:unhideWhenUsed="0"/>
-    <w:lsdException w:name="Medium Grid 1" w:semiHidden="0" w:uiPriority="67" w:unhideWhenUsed="0"/>
-    <w:lsdException w:name="Medium Grid 2" w:semiHidden="0" w:uiPriority="68" w:unhideWhenUsed="0"/>
-    <w:lsdException w:name="Medium Grid 3" w:semiHidden="0" w:uiPriority="69" w:unhideWhenUsed="0"/>
-    <w:lsdException w:name="Dark List" w:semiHidden="0" w:uiPriority="70" w:unhideWhenUsed="0"/>
-    <w:lsdException w:name="Colorful Shading" w:semiHidden="0" w:uiPriority="71" w:unhideWhenUsed="0"/>
-    <w:lsdException w:name="Colorful List" w:semiHidden="0" w:uiPriority="72" w:unhideWhenUsed="0"/>
-    <w:lsdException w:name="Colorful Grid" w:semiHidden="0" w:uiPriority="73" w:unhideWhenUsed="0"/>
-    <w:lsdException w:name="Light Shading Accent 1" w:semiHidden="0" w:uiPriority="60" w:unhideWhenUsed="0"/>
-    <w:lsdException w:name="Light List Accent 1" w:semiHidden="0" w:uiPriority="61" w:unhideWhenUsed="0"/>
-    <w:lsdException w:name="Light Grid Accent 1" w:semiHidden="0" w:uiPriority="62" w:unhideWhenUsed="0"/>
-    <w:lsdException w:name="Medium Shading 1 Accent 1" w:semiHidden="0" w:uiPriority="63" w:unhideWhenUsed="0"/>
-    <w:lsdException w:name="Medium Shading 2 Accent 1" w:semiHidden="0" w:uiPriority="64" w:unhideWhenUsed="0"/>
-    <w:lsdException w:name="Medium List 1 Accent 1" w:semiHidden="0" w:uiPriority="65" w:unhideWhenUsed="0"/>
-    <w:lsdException w:name="Revision" w:unhideWhenUsed="0"/>
-    <w:lsdException w:name="List Paragraph" w:semiHidden="0" w:uiPriority="34" w:unhideWhenUsed="0" w:qFormat="1"/>
-    <w:lsdException w:name="Quote" w:semiHidden="0" w:uiPriority="29" w:unhideWhenUsed="0" w:qFormat="1"/>
-    <w:lsdException w:name="Intense Quote" w:semiHidden="0" w:uiPriority="30" w:unhideWhenUsed="0" w:qFormat="1"/>
-    <w:lsdException w:name="Medium List 2 Accent 1" w:semiHidden="0" w:uiPriority="66" w:unhideWhenUsed="0"/>
-    <w:lsdException w:name="Medium Grid 1 Accent 1" w:semiHidden="0" w:uiPriority="67" w:unhideWhenUsed="0"/>
-    <w:lsdException w:name="Medium Grid 2 Accent 1" w:semiHidden="0" w:uiPriority="68" w:unhideWhenUsed="0"/>
-    <w:lsdException w:name="Medium Grid 3 Accent 1" w:semiHidden="0" w:uiPriority="69" w:unhideWhenUsed="0"/>
-    <w:lsdException w:name="Dark List Accent 1" w:semiHidden="0" w:uiPriority="70" w:unhideWhenUsed="0"/>
-    <w:lsdException w:name="Colorful Shading Accent 1" w:semiHidden="0" w:uiPriority="71" w:unhideWhenUsed="0"/>
-    <w:lsdException w:name="Colorful List Accent 1" w:semiHidden="0" w:uiPriority="72" w:unhideWhenUsed="0"/>
-    <w:lsdException w:name="Colorful Grid Accent 1" w:semiHidden="0" w:uiPriority="73" w:unhideWhenUsed="0"/>
-    <w:lsdException w:name="Light Shading Accent 2" w:semiHidden="0" w:uiPriority="60" w:unhideWhenUsed="0"/>
-    <w:lsdException w:name="Light List Accent 2" w:semiHidden="0" w:uiPriority="61" w:unhideWhenUsed="0"/>
-    <w:lsdException w:name="Light Grid Accent 2" w:semiHidden="0" w:uiPriority="62" w:unhideWhenUsed="0"/>
-    <w:lsdException w:name="Medium Shading 1 Accent 2" w:semiHidden="0" w:uiPriority="63" w:unhideWhenUsed="0"/>
-    <w:lsdException w:name="Medium Shading 2 Accent 2" w:semiHidden="0" w:uiPriority="64" w:unhideWhenUsed="0"/>
-    <w:lsdException w:name="Medium List 1 Accent 2" w:semiHidden="0" w:uiPriority="65" w:unhideWhenUsed="0"/>
-    <w:lsdException w:name="Medium List 2 Accent 2" w:semiHidden="0" w:uiPriority="66" w:unhideWhenUsed="0"/>
-    <w:lsdException w:name="Medium Grid 1 Accent 2" w:semiHidden="0" w:uiPriority="67" w:unhideWhenUsed="0"/>
-    <w:lsdException w:name="Medium Grid 2 Accent 2" w:semiHidden="0" w:uiPriority="68" w:unhideWhenUsed="0"/>
-    <w:lsdException w:name="Medium Grid 3 Accent 2" w:semiHidden="0" w:uiPriority="69" w:unhideWhenUsed="0"/>
-    <w:lsdException w:name="Dark List Accent 2" w:semiHidden="0" w:uiPriority="70" w:unhideWhenUsed="0"/>
-    <w:lsdException w:name="Colorful Shading Accent 2" w:semiHidden="0" w:uiPriority="71" w:unhideWhenUsed="0"/>
-    <w:lsdException w:name="Colorful List Accent 2" w:semiHidden="0" w:uiPriority="72" w:unhideWhenUsed="0"/>
-    <w:lsdException w:name="Colorful Grid Accent 2" w:semiHidden="0" w:uiPriority="73" w:unhideWhenUsed="0"/>
-    <w:lsdException w:name="Light Shading Accent 3" w:semiHidden="0" w:uiPriority="60" w:unhideWhenUsed="0"/>
-    <w:lsdException w:name="Light List Accent 3" w:semiHidden="0" w:uiPriority="61" w:unhideWhenUsed="0"/>
-    <w:lsdException w:name="Light Grid Accent 3" w:semiHidden="0" w:uiPriority="62" w:unhideWhenUsed="0"/>
-    <w:lsdException w:name="Medium Shading 1 Accent 3" w:semiHidden="0" w:uiPriority="63" w:unhideWhenUsed="0"/>
-    <w:lsdException w:name="Medium Shading 2 Accent 3" w:semiHidden="0" w:uiPriority="64" w:unhideWhenUsed="0"/>
-    <w:lsdException w:name="Medium List 1 Accent 3" w:semiHidden="0" w:uiPriority="65" w:unhideWhenUsed="0"/>
-    <w:lsdException w:name="Medium List 2 Accent 3" w:semiHidden="0" w:uiPriority="66" w:unhideWhenUsed="0"/>
-    <w:lsdException w:name="Medium Grid 1 Accent 3" w:semiHidden="0" w:uiPriority="67" w:unhideWhenUsed="0"/>
-    <w:lsdException w:name="Medium Grid 2 Accent 3" w:semiHidden="0" w:uiPriority="68" w:unhideWhenUsed="0"/>
-    <w:lsdException w:name="Medium Grid 3 Accent 3" w:semiHidden="0" w:uiPriority="69" w:unhideWhenUsed="0"/>
-    <w:lsdException w:name="Dark List Accent 3" w:semiHidden="0" w:uiPriority="70" w:unhideWhenUsed="0"/>
-    <w:lsdException w:name="Colorful Shading Accent 3" w:semiHidden="0" w:uiPriority="71" w:unhideWhenUsed="0"/>
-    <w:lsdException w:name="Colorful List Accent 3" w:semiHidden="0" w:uiPriority="72" w:unhideWhenUsed="0"/>
-    <w:lsdException w:name="Colorful Grid Accent 3" w:semiHidden="0" w:uiPriority="73" w:unhideWhenUsed="0"/>
-    <w:lsdException w:name="Light Shading Accent 4" w:semiHidden="0" w:uiPriority="60" w:unhideWhenUsed="0"/>
-    <w:lsdException w:name="Light List Accent 4" w:semiHidden="0" w:uiPriority="61" w:unhideWhenUsed="0"/>
-    <w:lsdException w:name="Light Grid Accent 4" w:semiHidden="0" w:uiPriority="62" w:unhideWhenUsed="0"/>
-    <w:lsdException w:name="Medium Shading 1 Accent 4" w:semiHidden="0" w:uiPriority="63" w:unhideWhenUsed="0"/>
-    <w:lsdException w:name="Medium Shading 2 Accent 4" w:semiHidden="0" w:uiPriority="64" w:unhideWhenUsed="0"/>
-    <w:lsdException w:name="Medium List 1 Accent 4" w:semiHidden="0" w:uiPriority="65" w:unhideWhenUsed="0"/>
-    <w:lsdException w:name="Medium List 2 Accent 4" w:semiHidden="0" w:uiPriority="66" w:unhideWhenUsed="0"/>
-    <w:lsdException w:name="Medium Grid 1 Accent 4" w:semiHidden="0" w:uiPriority="67" w:unhideWhenUsed="0"/>
-    <w:lsdException w:name="Medium Grid 2 Accent 4" w:semiHidden="0" w:uiPriority="68" w:unhideWhenUsed="0"/>
-    <w:lsdException w:name="Medium Grid 3 Accent 4" w:semiHidden="0" w:uiPriority="69" w:unhideWhenUsed="0"/>
-    <w:lsdException w:name="Dark List Accent 4" w:semiHidden="0" w:uiPriority="70" w:unhideWhenUsed="0"/>
-    <w:lsdException w:name="Colorful Shading Accent 4" w:semiHidden="0" w:uiPriority="71" w:unhideWhenUsed="0"/>
-    <w:lsdException w:name="Colorful List Accent 4" w:semiHidden="0" w:uiPriority="72" w:unhideWhenUsed="0"/>
-    <w:lsdException w:name="Colorful Grid Accent 4" w:semiHidden="0" w:uiPriority="73" w:unhideWhenUsed="0"/>
-    <w:lsdException w:name="Light Shading Accent 5" w:semiHidden="0" w:uiPriority="60" w:unhideWhenUsed="0"/>
-    <w:lsdException w:name="Light List Accent 5" w:semiHidden="0" w:uiPriority="61" w:unhideWhenUsed="0"/>
-    <w:lsdException w:name="Light Grid Accent 5" w:semiHidden="0" w:uiPriority="62" w:unhideWhenUsed="0"/>
-    <w:lsdException w:name="Medium Shading 1 Accent 5" w:semiHidden="0" w:uiPriority="63" w:unhideWhenUsed="0"/>
-    <w:lsdException w:name="Medium Shading 2 Accent 5" w:semiHidden="0" w:uiPriority="64" w:unhideWhenUsed="0"/>
-    <w:lsdException w:name="Medium List 1 Accent 5" w:semiHidden="0" w:uiPriority="65" w:unhideWhenUsed="0"/>
-    <w:lsdException w:name="Medium List 2 Accent 5" w:semiHidden="0" w:uiPriority="66" w:unhideWhenUsed="0"/>
-    <w:lsdException w:name="Medium Grid 1 Accent 5" w:semiHidden="0" w:uiPriority="67" w:unhideWhenUsed="0"/>
-    <w:lsdException w:name="Medium Grid 2 Accent 5" w:semiHidden="0" w:uiPriority="68" w:unhideWhenUsed="0"/>
-    <w:lsdException w:name="Medium Grid 3 Accent 5" w:semiHidden="0" w:uiPriority="69" w:unhideWhenUsed="0"/>
-    <w:lsdException w:name="Dark List Accent 5" w:semiHidden="0" w:uiPriority="70" w:unhideWhenUsed="0"/>
-    <w:lsdException w:name="Colorful Shading Accent 5" w:semiHidden="0" w:uiPriority="71" w:unhideWhenUsed="0"/>
-    <w:lsdException w:name="Colorful List Accent 5" w:semiHidden="0" w:uiPriority="72" w:unhideWhenUsed="0"/>
-    <w:lsdException w:name="Colorful Grid Accent 5" w:semiHidden="0" w:uiPriority="73" w:unhideWhenUsed="0"/>
-    <w:lsdException w:name="Light Shading Accent 6" w:semiHidden="0" w:uiPriority="60" w:unhideWhenUsed="0"/>
-    <w:lsdException w:name="Light List Accent 6" w:semiHidden="0" w:uiPriority="61" w:unhideWhenUsed="0"/>
-    <w:lsdException w:name="Light Grid Accent 6" w:semiHidden="0" w:uiPriority="62" w:unhideWhenUsed="0"/>
-    <w:lsdException w:name="Medium Shading 1 Accent 6" w:semiHidden="0" w:uiPriority="63" w:unhideWhenUsed="0"/>
-    <w:lsdException w:name="Medium Shading 2 Accent 6" w:semiHidden="0" w:uiPriority="64" w:unhideWhenUsed="0"/>
-    <w:lsdException w:name="Medium List 1 Accent 6" w:semiHidden="0" w:uiPriority="65" w:unhideWhenUsed="0"/>
-    <w:lsdException w:name="Medium List 2 Accent 6" w:semiHidden="0" w:uiPriority="66" w:unhideWhenUsed="0"/>
-    <w:lsdException w:name="Medium Grid 1 Accent 6" w:semiHidden="0" w:uiPriority="67" w:unhideWhenUsed="0"/>
-    <w:lsdException w:name="Medium Grid 2 Accent 6" w:semiHidden="0" w:uiPriority="68" w:unhideWhenUsed="0"/>
-    <w:lsdException w:name="Medium Grid 3 Accent 6" w:semiHidden="0" w:uiPriority="69" w:unhideWhenUsed="0"/>
-    <w:lsdException w:name="Dark List Accent 6" w:semiHidden="0" w:uiPriority="70" w:unhideWhenUsed="0"/>
-    <w:lsdException w:name="Colorful Shading Accent 6" w:semiHidden="0" w:uiPriority="71" w:unhideWhenUsed="0"/>
-    <w:lsdException w:name="Colorful List Accent 6" w:semiHidden="0" w:uiPriority="72" w:unhideWhenUsed="0"/>
-    <w:lsdException w:name="Colorful Grid Accent 6" w:semiHidden="0" w:uiPriority="73" w:unhideWhenUsed="0"/>
-    <w:lsdException w:name="Subtle Emphasis" w:semiHidden="0" w:uiPriority="19" w:unhideWhenUsed="0" w:qFormat="1"/>
-    <w:lsdException w:name="Intense Emphasis" w:semiHidden="0" w:uiPriority="21" w:unhideWhenUsed="0" w:qFormat="1"/>
-    <w:lsdException w:name="Subtle Reference" w:semiHidden="0" w:uiPriority="31" w:unhideWhenUsed="0" w:qFormat="1"/>
-    <w:lsdException w:name="Intense Reference" w:semiHidden="0" w:uiPriority="32" w:unhideWhenUsed="0" w:qFormat="1"/>
-    <w:lsdException w:name="Book Title" w:semiHidden="0" w:uiPriority="33" w:unhideWhenUsed="0" w:qFormat="1"/>
-    <w:lsdException w:name="Bibliography" w:uiPriority="37"/>
-    <w:lsdException w:name="TOC Heading" w:uiPriority="39" w:qFormat="1"/>
-  </w:latentStyles>
-  <w:style w:type="paragraph" w:default="1" w:styleId="Normal">
-    <w:name w:val="Normal"/>
-    <w:qFormat/>
-    <w:rsid w:val="009A1155"/>
+  <w:style w:type="character" w:styleId="Hyperlink">
+    <w:name w:val="Hyperlink"/>
+    <w:basedOn w:val="DefaultParagraphFont"/>
+    <w:uiPriority w:val="99"/>
+    <w:unhideWhenUsed/>
+    <w:rsid w:val="0070452D"/>
+    <w:rPr>
+      <w:color w:val="0563C1" w:themeColor="hyperlink"/>
+      <w:u w:val="single"/>
+    </w:rPr>
+  </w:style>
+  <w:style w:type="character" w:styleId="UnresolvedMention">
+    <w:name w:val="Unresolved Mention"/>
+    <w:basedOn w:val="DefaultParagraphFont"/>
+    <w:uiPriority w:val="99"/>
+    <w:semiHidden/>
+    <w:unhideWhenUsed/>
+    <w:rsid w:val="0070452D"/>
+    <w:rPr>
+      <w:color w:val="605E5C"/>
+      <w:shd w:val="clear" w:color="auto" w:fill="E1DFDD"/>
+    </w:rPr>
+  </w:style>
+  <w:style w:type="paragraph" w:styleId="Header">
+    <w:name w:val="header"/>
+    <w:basedOn w:val="Normal"/>
+    <w:link w:val="HeaderChar"/>
+    <w:uiPriority w:val="99"/>
+    <w:unhideWhenUsed/>
+    <w:rsid w:val="00440BDA"/>
     <w:pPr>
-      <w:spacing w:after="0" w:line="216" w:lineRule="auto"/>
+      <w:tabs>
+        <w:tab w:val="center" w:pos="4677"/>
+        <w:tab w:val="right" w:pos="9355"/>
+      </w:tabs>
+      <w:spacing w:line="240" w:lineRule="auto"/>
     </w:pPr>
+  </w:style>
+  <w:style w:type="character" w:customStyle="1" w:styleId="HeaderChar">
+    <w:name w:val="Header Char"/>
+    <w:basedOn w:val="DefaultParagraphFont"/>
+    <w:link w:val="Header"/>
+    <w:uiPriority w:val="99"/>
+    <w:rsid w:val="00440BDA"/>
     <w:rPr>
-      <w:rFonts w:ascii="Circe Bold" w:hAnsi="Circe Bold"/>
+      <w:rFonts w:ascii="Verdana" w:hAnsi="Verdana"/>
       <w:b/>
       <w:bCs/>
       <w:sz w:val="20"/>
       <w:lang w:val="en-US"/>
     </w:rPr>
   </w:style>
-  <w:style w:type="paragraph" w:styleId="Heading2">
-    <w:name w:val="heading 2"/>
+  <w:style w:type="paragraph" w:styleId="Footer">
+    <w:name w:val="footer"/>
     <w:basedOn w:val="Normal"/>
-    <w:next w:val="Normal"/>
-    <w:link w:val="Heading2Char"/>
-    <w:uiPriority w:val="9"/>
+    <w:link w:val="FooterChar"/>
+    <w:uiPriority w:val="99"/>
     <w:unhideWhenUsed/>
-    <w:qFormat/>
-    <w:rsid w:val="005D3949"/>
+    <w:rsid w:val="00E2564C"/>
     <w:pPr>
-      <w:keepNext/>
-      <w:keepLines/>
-      <w:spacing w:before="200"/>
-      <w:outlineLvl w:val="1"/>
+      <w:jc w:val="right"/>
     </w:pPr>
     <w:rPr>
-      <w:rFonts w:asciiTheme="majorHAnsi" w:eastAsiaTheme="majorEastAsia" w:hAnsiTheme="majorHAnsi" w:cstheme="majorBidi"/>
       <w:b w:val="0"/>
       <w:bCs w:val="0"/>
-      <w:color w:val="4472C4" w:themeColor="accent1"/>
-      <w:sz w:val="26"/>
-      <w:szCs w:val="26"/>
-    </w:rPr>
-  </w:style>
-  <w:style w:type="paragraph" w:styleId="Heading3">
-    <w:name w:val="heading 3"/>
-    <w:basedOn w:val="Normal"/>
-    <w:next w:val="Normal"/>
-    <w:link w:val="Heading3Char"/>
-    <w:uiPriority w:val="9"/>
-    <w:unhideWhenUsed/>
-    <w:qFormat/>
-    <w:rsid w:val="005D3949"/>
-    <w:pPr>
-      <w:keepNext/>
-      <w:keepLines/>
-      <w:spacing w:before="200"/>
-      <w:jc w:val="center"/>
-      <w:outlineLvl w:val="2"/>
-    </w:pPr>
-    <w:rPr>
-      <w:rFonts w:eastAsiaTheme="majorEastAsia" w:cstheme="majorBidi"/>
-      <w:bCs w:val="0"/>
-      <w:sz w:val="28"/>
-    </w:rPr>
-  </w:style>
-  <w:style w:type="character" w:default="1" w:styleId="DefaultParagraphFont">
-    <w:name w:val="Default Paragraph Font"/>
-    <w:uiPriority w:val="1"/>
-    <w:semiHidden/>
-    <w:unhideWhenUsed/>
-  </w:style>
-  <w:style w:type="table" w:default="1" w:styleId="TableNormal">
-    <w:name w:val="Normal Table"/>
-    <w:uiPriority w:val="99"/>
-    <w:semiHidden/>
-    <w:unhideWhenUsed/>
-    <w:tblPr>
-      <w:tblInd w:w="0" w:type="dxa"/>
-      <w:tblCellMar>
-        <w:top w:w="0" w:type="dxa"/>
-        <w:left w:w="108" w:type="dxa"/>
-        <w:bottom w:w="0" w:type="dxa"/>
-        <w:right w:w="108" w:type="dxa"/>
-      </w:tblCellMar>
-    </w:tblPr>
-  </w:style>
-  <w:style w:type="numbering" w:default="1" w:styleId="NoList">
-    <w:name w:val="No List"/>
-    <w:uiPriority w:val="99"/>
-    <w:semiHidden/>
-    <w:unhideWhenUsed/>
-  </w:style>
-  <w:style w:type="table" w:styleId="TableGrid">
-    <w:name w:val="Table Grid"/>
-    <w:basedOn w:val="TableNormal"/>
-    <w:uiPriority w:val="39"/>
-    <w:rsid w:val="00F07422"/>
-    <w:pPr>
-      <w:spacing w:after="0" w:line="240" w:lineRule="auto"/>
-    </w:pPr>
-    <w:tblPr>
-      <w:tblBorders>
-        <w:top w:val="single" w:sz="4" w:space="0" w:color="auto"/>
-        <w:left w:val="single" w:sz="4" w:space="0" w:color="auto"/>
-        <w:bottom w:val="single" w:sz="4" w:space="0" w:color="auto"/>
-        <w:right w:val="single" w:sz="4" w:space="0" w:color="auto"/>
-        <w:insideH w:val="single" w:sz="4" w:space="0" w:color="auto"/>
-        <w:insideV w:val="single" w:sz="4" w:space="0" w:color="auto"/>
-      </w:tblBorders>
-    </w:tblPr>
-  </w:style>
-  <w:style w:type="paragraph" w:styleId="BalloonText">
-    <w:name w:val="Balloon Text"/>
-    <w:basedOn w:val="Normal"/>
-    <w:link w:val="BalloonTextChar"/>
-    <w:uiPriority w:val="99"/>
-    <w:semiHidden/>
-    <w:unhideWhenUsed/>
-    <w:rsid w:val="00027838"/>
-    <w:rPr>
-      <w:rFonts w:ascii="Tahoma" w:hAnsi="Tahoma" w:cs="Tahoma"/>
       <w:sz w:val="16"/>
       <w:szCs w:val="16"/>
-    </w:rPr>
-  </w:style>
-  <w:style w:type="character" w:customStyle="1" w:styleId="BalloonTextChar">
-    <w:name w:val="Balloon Text Char"/>
-    <w:basedOn w:val="DefaultParagraphFont"/>
-    <w:link w:val="BalloonText"/>
-    <w:uiPriority w:val="99"/>
-    <w:semiHidden/>
-    <w:rsid w:val="00027838"/>
-    <w:rPr>
-      <w:rFonts w:ascii="Tahoma" w:hAnsi="Tahoma" w:cs="Tahoma"/>
-      <w:sz w:val="16"/>
-      <w:szCs w:val="16"/>
-    </w:rPr>
-  </w:style>
-  <w:style w:type="character" w:customStyle="1" w:styleId="Heading2Char">
-    <w:name w:val="Heading 2 Char"/>
-    <w:basedOn w:val="DefaultParagraphFont"/>
-    <w:link w:val="Heading2"/>
-    <w:uiPriority w:val="9"/>
-    <w:rsid w:val="005D3949"/>
-    <w:rPr>
-      <w:rFonts w:asciiTheme="majorHAnsi" w:eastAsiaTheme="majorEastAsia" w:hAnsiTheme="majorHAnsi" w:cstheme="majorBidi"/>
-      <w:color w:val="4472C4" w:themeColor="accent1"/>
-      <w:sz w:val="26"/>
-      <w:szCs w:val="26"/>
-      <w:lang w:val="en-US"/>
-    </w:rPr>
-  </w:style>
-  <w:style w:type="character" w:customStyle="1" w:styleId="Heading3Char">
-    <w:name w:val="Heading 3 Char"/>
-    <w:basedOn w:val="DefaultParagraphFont"/>
-    <w:link w:val="Heading3"/>
-    <w:uiPriority w:val="9"/>
-    <w:rsid w:val="005D3949"/>
-    <w:rPr>
-      <w:rFonts w:ascii="Circe Bold" w:eastAsiaTheme="majorEastAsia" w:hAnsi="Circe Bold" w:cstheme="majorBidi"/>
-      <w:b/>
-      <w:sz w:val="28"/>
-      <w:lang w:val="en-US"/>
-    </w:rPr>
-  </w:style>
-  <w:style w:type="paragraph" w:styleId="Title">
-    <w:name w:val="Title"/>
-    <w:basedOn w:val="Normal"/>
-    <w:next w:val="Normal"/>
-    <w:link w:val="TitleChar"/>
-    <w:uiPriority w:val="10"/>
-    <w:qFormat/>
-    <w:rsid w:val="00E92022"/>
-    <w:pPr>
-      <w:jc w:val="center"/>
-    </w:pPr>
-    <w:rPr>
-      <w:noProof/>
-      <w:sz w:val="60"/>
-      <w:szCs w:val="60"/>
       <w:lang w:val="ru-RU"/>
     </w:rPr>
   </w:style>
-  <w:style w:type="character" w:customStyle="1" w:styleId="TitleChar">
-    <w:name w:val="Title Char"/>
+  <w:style w:type="character" w:customStyle="1" w:styleId="FooterChar">
+    <w:name w:val="Footer Char"/>
     <w:basedOn w:val="DefaultParagraphFont"/>
-    <w:link w:val="Title"/>
-    <w:uiPriority w:val="10"/>
-    <w:rsid w:val="00E92022"/>
+    <w:link w:val="Footer"/>
+    <w:uiPriority w:val="99"/>
+    <w:rsid w:val="00E2564C"/>
     <w:rPr>
-      <w:rFonts w:ascii="Circe Bold" w:hAnsi="Circe Bold"/>
-      <w:b/>
-      <w:bCs/>
-      <w:noProof/>
-      <w:sz w:val="60"/>
-      <w:szCs w:val="60"/>
-    </w:rPr>
-  </w:style>
-  <w:style w:type="paragraph" w:styleId="Subtitle">
-    <w:name w:val="Subtitle"/>
-    <w:basedOn w:val="Normal"/>
-    <w:next w:val="Normal"/>
-    <w:link w:val="SubtitleChar"/>
-    <w:uiPriority w:val="11"/>
-    <w:qFormat/>
-    <w:rsid w:val="00AC3ECD"/>
-    <w:pPr>
-      <w:spacing w:line="192" w:lineRule="auto"/>
-      <w:jc w:val="center"/>
-    </w:pPr>
-    <w:rPr>
-      <w:noProof/>
-      <w:sz w:val="48"/>
-      <w:lang w:val="ru-RU"/>
-    </w:rPr>
-  </w:style>
-  <w:style w:type="character" w:customStyle="1" w:styleId="SubtitleChar">
-    <w:name w:val="Subtitle Char"/>
-    <w:basedOn w:val="DefaultParagraphFont"/>
-    <w:link w:val="Subtitle"/>
-    <w:uiPriority w:val="11"/>
-    <w:rsid w:val="00AC3ECD"/>
-    <w:rPr>
-      <w:rFonts w:ascii="Circe Bold" w:hAnsi="Circe Bold"/>
-      <w:b/>
-      <w:bCs/>
-      <w:noProof/>
-      <w:sz w:val="48"/>
+      <w:rFonts w:ascii="Verdana" w:hAnsi="Verdana"/>
+      <w:sz w:val="16"/>
+      <w:szCs w:val="16"/>
     </w:rPr>
   </w:style>
 </w:styles>
@@ -2630,7 +2908,7 @@
   <a:extraClrSchemeLst/>
   <a:extLst>
     <a:ext uri="{05A4C25C-085E-4340-85A3-A5531E510DB2}">
-      <thm15:themeFamily xmlns="" xmlns:thm15="http://schemas.microsoft.com/office/thememl/2012/main" name="Office Theme" id="{62F939B6-93AF-4DB8-9C6B-D6C7DFDC589F}" vid="{4A3C46E8-61CC-4603-A589-7422A47A8E4A}"/>
+      <thm15:themeFamily xmlns:thm15="http://schemas.microsoft.com/office/thememl/2012/main" name="Office Theme" id="{62F939B6-93AF-4DB8-9C6B-D6C7DFDC589F}" vid="{4A3C46E8-61CC-4603-A589-7422A47A8E4A}"/>
     </a:ext>
   </a:extLst>
 </a:theme>

</xml_diff>